<commit_message>
Coursera and Uber Practice
</commit_message>
<xml_diff>
--- a/Uber/Blurb.docx
+++ b/Uber/Blurb.docx
@@ -11,647 +11,660 @@
           <w:u w:val="single"/>
         </w:rPr>
       </w:pPr>
-      <w:r>
+    </w:p>
+    <w:p>
+      <w:pPr>
+        <w:pStyle w:val="Heading2"/>
         <w:rPr>
           <w:rFonts w:ascii="Arial" w:hAnsi="Arial" w:cs="Arial"/>
           <w:b/>
           <w:u w:val="single"/>
         </w:rPr>
-        <w:t>Tell me a little bit about yourself</w:t>
-      </w:r>
-    </w:p>
-    <w:p>
-      <w:pPr>
-        <w:rPr>
-          <w:rFonts w:ascii="Arial" w:hAnsi="Arial" w:cs="Arial"/>
-        </w:rPr>
-      </w:pPr>
-      <w:r>
-        <w:rPr>
-          <w:rFonts w:ascii="Arial" w:hAnsi="Arial" w:cs="Arial"/>
-        </w:rPr>
-        <w:t xml:space="preserve">My name is Jason </w:t>
-      </w:r>
-      <w:proofErr w:type="spellStart"/>
-      <w:r>
-        <w:rPr>
-          <w:rFonts w:ascii="Arial" w:hAnsi="Arial" w:cs="Arial"/>
-        </w:rPr>
-        <w:t>Seto</w:t>
-      </w:r>
-      <w:proofErr w:type="spellEnd"/>
-      <w:r>
-        <w:rPr>
-          <w:rFonts w:ascii="Arial" w:hAnsi="Arial" w:cs="Arial"/>
-        </w:rPr>
-        <w:t>, grew</w:t>
-      </w:r>
-      <w:r>
-        <w:rPr>
-          <w:rFonts w:ascii="Arial" w:hAnsi="Arial" w:cs="Arial"/>
-        </w:rPr>
-        <w:t xml:space="preserve"> up in Southern California, I’m a graduate of UCSD’s Management </w:t>
-      </w:r>
-      <w:r>
-        <w:rPr>
-          <w:rFonts w:ascii="Arial" w:hAnsi="Arial" w:cs="Arial"/>
-        </w:rPr>
-        <w:t xml:space="preserve">Science Program and </w:t>
-      </w:r>
-      <w:proofErr w:type="spellStart"/>
-      <w:r>
-        <w:rPr>
-          <w:rFonts w:ascii="Arial" w:hAnsi="Arial" w:cs="Arial"/>
-        </w:rPr>
-        <w:t>Rady</w:t>
-      </w:r>
-      <w:r>
-        <w:rPr>
-          <w:rFonts w:ascii="Arial" w:hAnsi="Arial" w:cs="Arial"/>
-        </w:rPr>
-        <w:t>’s</w:t>
-      </w:r>
-      <w:proofErr w:type="spellEnd"/>
-      <w:r>
-        <w:rPr>
-          <w:rFonts w:ascii="Arial" w:hAnsi="Arial" w:cs="Arial"/>
-        </w:rPr>
-        <w:t xml:space="preserve"> School of M</w:t>
-      </w:r>
-      <w:r>
-        <w:rPr>
-          <w:rFonts w:ascii="Arial" w:hAnsi="Arial" w:cs="Arial"/>
-        </w:rPr>
-        <w:t>anagement</w:t>
-      </w:r>
-      <w:r>
-        <w:rPr>
-          <w:rFonts w:ascii="Arial" w:hAnsi="Arial" w:cs="Arial"/>
-        </w:rPr>
-        <w:t>’s</w:t>
-      </w:r>
-      <w:r>
-        <w:rPr>
-          <w:rFonts w:ascii="Arial" w:hAnsi="Arial" w:cs="Arial"/>
-        </w:rPr>
-        <w:t xml:space="preserve"> undergrad program.</w:t>
-      </w:r>
-    </w:p>
-    <w:p>
-      <w:pPr>
-        <w:rPr>
-          <w:rFonts w:ascii="Arial" w:hAnsi="Arial" w:cs="Arial"/>
-          <w:color w:val="222222"/>
-          <w:shd w:val="clear" w:color="auto" w:fill="FFFFFF"/>
-        </w:rPr>
-      </w:pPr>
-      <w:r>
-        <w:rPr>
-          <w:rFonts w:ascii="Arial" w:hAnsi="Arial" w:cs="Arial"/>
-          <w:color w:val="222222"/>
-          <w:shd w:val="clear" w:color="auto" w:fill="FFFFFF"/>
-        </w:rPr>
-        <w:t xml:space="preserve">My first job in undergraduate was working </w:t>
-      </w:r>
-      <w:r>
-        <w:rPr>
-          <w:rFonts w:ascii="Arial" w:hAnsi="Arial" w:cs="Arial"/>
-          <w:color w:val="222222"/>
-          <w:shd w:val="clear" w:color="auto" w:fill="FFFFFF"/>
-        </w:rPr>
-        <w:t xml:space="preserve">with the </w:t>
-      </w:r>
-      <w:r>
-        <w:rPr>
-          <w:rFonts w:ascii="Arial" w:hAnsi="Arial" w:cs="Arial"/>
-          <w:color w:val="222222"/>
-          <w:shd w:val="clear" w:color="auto" w:fill="FFFFFF"/>
-        </w:rPr>
-        <w:t xml:space="preserve">Alliance to Save Energy, </w:t>
-      </w:r>
-      <w:r>
-        <w:rPr>
-          <w:rFonts w:ascii="Arial" w:hAnsi="Arial" w:cs="Arial"/>
-          <w:color w:val="222222"/>
-          <w:shd w:val="clear" w:color="auto" w:fill="FFFFFF"/>
-        </w:rPr>
-        <w:t xml:space="preserve">an engineering optimization and sustainability firm </w:t>
-      </w:r>
-      <w:r>
-        <w:rPr>
-          <w:rFonts w:ascii="Arial" w:hAnsi="Arial" w:cs="Arial"/>
-          <w:color w:val="222222"/>
-          <w:shd w:val="clear" w:color="auto" w:fill="FFFFFF"/>
-        </w:rPr>
-        <w:t>(</w:t>
-      </w:r>
-      <w:r>
-        <w:rPr>
-          <w:rFonts w:ascii="Arial" w:hAnsi="Arial" w:cs="Arial"/>
-          <w:color w:val="222222"/>
-          <w:shd w:val="clear" w:color="auto" w:fill="FFFFFF"/>
-        </w:rPr>
-        <w:t>you’re ever at any of the UC Campuses</w:t>
-      </w:r>
-      <w:r>
-        <w:rPr>
-          <w:rFonts w:ascii="Arial" w:hAnsi="Arial" w:cs="Arial"/>
-          <w:color w:val="222222"/>
-          <w:shd w:val="clear" w:color="auto" w:fill="FFFFFF"/>
-        </w:rPr>
-        <w:t xml:space="preserve">, and find yourself really </w:t>
-      </w:r>
-      <w:r>
-        <w:rPr>
-          <w:rFonts w:ascii="Arial" w:hAnsi="Arial" w:cs="Arial"/>
-          <w:color w:val="222222"/>
-          <w:shd w:val="clear" w:color="auto" w:fill="FFFFFF"/>
-        </w:rPr>
-        <w:t xml:space="preserve">loving </w:t>
-      </w:r>
-      <w:r>
-        <w:rPr>
-          <w:rFonts w:ascii="Arial" w:hAnsi="Arial" w:cs="Arial"/>
-          <w:color w:val="222222"/>
-          <w:shd w:val="clear" w:color="auto" w:fill="FFFFFF"/>
-        </w:rPr>
-        <w:t xml:space="preserve">the </w:t>
-      </w:r>
-      <w:r>
-        <w:rPr>
-          <w:rFonts w:ascii="Arial" w:hAnsi="Arial" w:cs="Arial"/>
-          <w:color w:val="222222"/>
-          <w:shd w:val="clear" w:color="auto" w:fill="FFFFFF"/>
-        </w:rPr>
-        <w:t xml:space="preserve">optimal </w:t>
-      </w:r>
-      <w:r>
-        <w:rPr>
-          <w:rFonts w:ascii="Arial" w:hAnsi="Arial" w:cs="Arial"/>
-          <w:color w:val="222222"/>
-          <w:shd w:val="clear" w:color="auto" w:fill="FFFFFF"/>
-        </w:rPr>
-        <w:t>lighting</w:t>
-      </w:r>
-      <w:r>
-        <w:rPr>
-          <w:rFonts w:ascii="Arial" w:hAnsi="Arial" w:cs="Arial"/>
-          <w:color w:val="222222"/>
-          <w:shd w:val="clear" w:color="auto" w:fill="FFFFFF"/>
-        </w:rPr>
-        <w:t xml:space="preserve"> configurations</w:t>
-      </w:r>
-      <w:r>
-        <w:rPr>
-          <w:rFonts w:ascii="Arial" w:hAnsi="Arial" w:cs="Arial"/>
-          <w:color w:val="222222"/>
-          <w:shd w:val="clear" w:color="auto" w:fill="FFFFFF"/>
-        </w:rPr>
-        <w:t>– you can thank me now!)</w:t>
-      </w:r>
-    </w:p>
-    <w:p>
-      <w:pPr>
-        <w:rPr>
-          <w:rFonts w:ascii="Arial" w:hAnsi="Arial" w:cs="Arial"/>
-          <w:color w:val="222222"/>
-          <w:shd w:val="clear" w:color="auto" w:fill="FFFFFF"/>
-        </w:rPr>
-      </w:pPr>
-      <w:r>
-        <w:rPr>
-          <w:rFonts w:ascii="Arial" w:hAnsi="Arial" w:cs="Arial"/>
-          <w:color w:val="222222"/>
-          <w:shd w:val="clear" w:color="auto" w:fill="FFFFFF"/>
-        </w:rPr>
-        <w:t>Shortly thereafter, </w:t>
-      </w:r>
-      <w:r>
-        <w:rPr>
-          <w:rStyle w:val="il"/>
-          <w:rFonts w:ascii="Arial" w:hAnsi="Arial" w:cs="Arial"/>
-          <w:color w:val="222222"/>
-          <w:shd w:val="clear" w:color="auto" w:fill="FFFFFF"/>
-        </w:rPr>
-        <w:t>I</w:t>
-      </w:r>
-      <w:r>
-        <w:rPr>
-          <w:rFonts w:ascii="Arial" w:hAnsi="Arial" w:cs="Arial"/>
-          <w:color w:val="222222"/>
-          <w:shd w:val="clear" w:color="auto" w:fill="FFFFFF"/>
-        </w:rPr>
-        <w:t xml:space="preserve"> became </w:t>
-      </w:r>
-      <w:r>
-        <w:rPr>
-          <w:rFonts w:ascii="Arial" w:hAnsi="Arial" w:cs="Arial"/>
-          <w:color w:val="222222"/>
-          <w:shd w:val="clear" w:color="auto" w:fill="FFFFFF"/>
-        </w:rPr>
-        <w:t xml:space="preserve">an associate with </w:t>
-      </w:r>
-      <w:r>
-        <w:rPr>
-          <w:rFonts w:ascii="Arial" w:hAnsi="Arial" w:cs="Arial"/>
-          <w:color w:val="222222"/>
-          <w:shd w:val="clear" w:color="auto" w:fill="FFFFFF"/>
-        </w:rPr>
-        <w:t xml:space="preserve">Qualcomm’s </w:t>
-      </w:r>
-      <w:r>
-        <w:rPr>
-          <w:rFonts w:ascii="Arial" w:hAnsi="Arial" w:cs="Arial"/>
-          <w:color w:val="222222"/>
-          <w:shd w:val="clear" w:color="auto" w:fill="FFFFFF"/>
-        </w:rPr>
-        <w:t xml:space="preserve">Financial Engineering </w:t>
-      </w:r>
-      <w:r>
-        <w:rPr>
-          <w:rFonts w:ascii="Arial" w:hAnsi="Arial" w:cs="Arial"/>
-          <w:color w:val="222222"/>
-          <w:shd w:val="clear" w:color="auto" w:fill="FFFFFF"/>
-        </w:rPr>
-        <w:t>organization working on core financial analysis and forecasting</w:t>
-      </w:r>
-    </w:p>
-    <w:p>
-      <w:pPr>
-        <w:rPr>
-          <w:rFonts w:ascii="Arial" w:hAnsi="Arial" w:cs="Arial"/>
-          <w:color w:val="222222"/>
-        </w:rPr>
-      </w:pPr>
-      <w:r>
-        <w:rPr>
-          <w:rFonts w:ascii="Arial" w:hAnsi="Arial" w:cs="Arial"/>
-        </w:rPr>
-        <w:t xml:space="preserve">Really hit my stride in quantitative </w:t>
-      </w:r>
-      <w:r>
-        <w:rPr>
-          <w:rFonts w:ascii="Arial" w:hAnsi="Arial" w:cs="Arial"/>
-        </w:rPr>
-        <w:t xml:space="preserve">analysis </w:t>
-      </w:r>
-      <w:r>
-        <w:rPr>
-          <w:rFonts w:ascii="Arial" w:hAnsi="Arial" w:cs="Arial"/>
-        </w:rPr>
-        <w:t xml:space="preserve">and </w:t>
-      </w:r>
-      <w:r>
-        <w:rPr>
-          <w:rFonts w:ascii="Arial" w:hAnsi="Arial" w:cs="Arial"/>
-        </w:rPr>
-        <w:t xml:space="preserve">took an opportunity </w:t>
-      </w:r>
-      <w:r>
-        <w:rPr>
-          <w:rFonts w:ascii="Arial" w:hAnsi="Arial" w:cs="Arial"/>
-        </w:rPr>
-        <w:t xml:space="preserve">in </w:t>
-      </w:r>
-      <w:r>
-        <w:rPr>
-          <w:rFonts w:ascii="Arial" w:hAnsi="Arial" w:cs="Arial"/>
-        </w:rPr>
-        <w:t>DC where I worked as an</w:t>
-      </w:r>
-      <w:r>
-        <w:rPr>
-          <w:rFonts w:ascii="Arial" w:hAnsi="Arial" w:cs="Arial"/>
-        </w:rPr>
-        <w:t xml:space="preserve"> </w:t>
-      </w:r>
-      <w:r>
-        <w:rPr>
-          <w:rFonts w:ascii="Arial" w:hAnsi="Arial" w:cs="Arial"/>
-        </w:rPr>
-        <w:t>Operations Research Analyst</w:t>
-      </w:r>
-      <w:r>
-        <w:rPr>
-          <w:rFonts w:ascii="Arial" w:hAnsi="Arial" w:cs="Arial"/>
-        </w:rPr>
-        <w:t xml:space="preserve"> within a federal consulting unit called the Office of Applied Analytics and Statistics</w:t>
-      </w:r>
-      <w:r>
-        <w:rPr>
-          <w:rFonts w:ascii="Arial" w:hAnsi="Arial" w:cs="Arial"/>
-        </w:rPr>
-        <w:t xml:space="preserve"> </w:t>
-      </w:r>
-      <w:r>
-        <w:rPr>
-          <w:rFonts w:ascii="Arial" w:hAnsi="Arial" w:cs="Arial"/>
-        </w:rPr>
-        <w:t xml:space="preserve">with </w:t>
-      </w:r>
-      <w:r>
-        <w:rPr>
-          <w:rFonts w:ascii="Arial" w:hAnsi="Arial" w:cs="Arial"/>
-          <w:color w:val="222222"/>
-        </w:rPr>
-        <w:t xml:space="preserve">projects </w:t>
-      </w:r>
-      <w:r>
-        <w:rPr>
-          <w:rFonts w:ascii="Arial" w:hAnsi="Arial" w:cs="Arial"/>
-          <w:color w:val="222222"/>
-        </w:rPr>
-        <w:t xml:space="preserve">ranging from </w:t>
-      </w:r>
-      <w:r>
-        <w:rPr>
-          <w:rFonts w:ascii="Arial" w:hAnsi="Arial" w:cs="Arial"/>
-          <w:color w:val="222222"/>
-        </w:rPr>
-        <w:t xml:space="preserve">identity theft, fraud detection, and </w:t>
-      </w:r>
-      <w:r>
-        <w:rPr>
-          <w:rFonts w:ascii="Arial" w:hAnsi="Arial" w:cs="Arial"/>
-          <w:color w:val="222222"/>
-        </w:rPr>
-        <w:t>strategy</w:t>
-      </w:r>
-      <w:r>
-        <w:rPr>
-          <w:rFonts w:ascii="Arial" w:hAnsi="Arial" w:cs="Arial"/>
-          <w:color w:val="222222"/>
-        </w:rPr>
-        <w:t>.</w:t>
-      </w:r>
-      <w:r>
-        <w:rPr>
-          <w:rFonts w:ascii="Arial" w:hAnsi="Arial" w:cs="Arial"/>
-          <w:color w:val="222222"/>
-        </w:rPr>
-        <w:t xml:space="preserve"> </w:t>
-      </w:r>
-      <w:r>
-        <w:rPr>
-          <w:rFonts w:ascii="Arial" w:hAnsi="Arial" w:cs="Arial"/>
-          <w:color w:val="222222"/>
-        </w:rPr>
-        <w:t>W</w:t>
-      </w:r>
-      <w:r>
-        <w:rPr>
-          <w:rFonts w:ascii="Arial" w:hAnsi="Arial" w:cs="Arial"/>
-          <w:color w:val="222222"/>
-        </w:rPr>
-        <w:t>orking in fraud prevention, </w:t>
-      </w:r>
-      <w:r>
-        <w:rPr>
-          <w:rStyle w:val="il"/>
-          <w:rFonts w:ascii="Arial" w:hAnsi="Arial" w:cs="Arial"/>
-          <w:color w:val="222222"/>
-        </w:rPr>
-        <w:t>I</w:t>
-      </w:r>
-      <w:r>
-        <w:rPr>
-          <w:rFonts w:ascii="Arial" w:hAnsi="Arial" w:cs="Arial"/>
-          <w:color w:val="222222"/>
-        </w:rPr>
-        <w:t> have the dubious honor</w:t>
-      </w:r>
-      <w:r>
-        <w:rPr>
-          <w:rFonts w:ascii="Arial" w:hAnsi="Arial" w:cs="Arial"/>
-          <w:color w:val="222222"/>
-        </w:rPr>
-        <w:t xml:space="preserve"> </w:t>
-      </w:r>
-      <w:r>
-        <w:rPr>
-          <w:rFonts w:ascii="Arial" w:hAnsi="Arial" w:cs="Arial"/>
-          <w:color w:val="222222"/>
-        </w:rPr>
-        <w:t>of</w:t>
-      </w:r>
-      <w:r>
-        <w:rPr>
-          <w:rFonts w:ascii="Arial" w:hAnsi="Arial" w:cs="Arial"/>
-          <w:color w:val="222222"/>
-        </w:rPr>
-        <w:t xml:space="preserve"> building a team that ultimately detected </w:t>
-      </w:r>
-      <w:r>
-        <w:rPr>
-          <w:rFonts w:ascii="Arial" w:hAnsi="Arial" w:cs="Arial"/>
-          <w:color w:val="222222"/>
-        </w:rPr>
-        <w:t xml:space="preserve">and </w:t>
-      </w:r>
-      <w:r>
-        <w:rPr>
-          <w:rFonts w:ascii="Arial" w:hAnsi="Arial" w:cs="Arial"/>
-          <w:color w:val="222222"/>
-        </w:rPr>
-        <w:t xml:space="preserve">analyzed </w:t>
-      </w:r>
-      <w:r>
-        <w:rPr>
-          <w:rFonts w:ascii="Arial" w:hAnsi="Arial" w:cs="Arial"/>
-          <w:color w:val="222222"/>
-        </w:rPr>
-        <w:t xml:space="preserve">the most substantial electronic fraud event to ever face </w:t>
-      </w:r>
-      <w:r>
-        <w:rPr>
-          <w:rFonts w:ascii="Arial" w:hAnsi="Arial" w:cs="Arial"/>
-          <w:color w:val="222222"/>
-        </w:rPr>
-        <w:t xml:space="preserve">the federal service </w:t>
-      </w:r>
-      <w:r>
-        <w:rPr>
-          <w:rFonts w:ascii="Arial" w:hAnsi="Arial" w:cs="Arial"/>
-          <w:color w:val="222222"/>
-        </w:rPr>
-        <w:t>(you can check out CSPAN for some of my work!)</w:t>
-      </w:r>
-    </w:p>
-    <w:p>
-      <w:pPr>
-        <w:rPr>
-          <w:rFonts w:ascii="Arial" w:hAnsi="Arial" w:cs="Arial"/>
-        </w:rPr>
-      </w:pPr>
-      <w:r>
-        <w:rPr>
-          <w:rFonts w:ascii="Arial" w:hAnsi="Arial" w:cs="Arial"/>
-        </w:rPr>
-        <w:t xml:space="preserve">Today, I </w:t>
-      </w:r>
-      <w:r>
-        <w:rPr>
-          <w:rFonts w:ascii="Arial" w:hAnsi="Arial" w:cs="Arial"/>
-        </w:rPr>
-        <w:t xml:space="preserve">work with Elevate, a financial technology company out in San Diego </w:t>
-      </w:r>
-      <w:r>
-        <w:rPr>
-          <w:rFonts w:ascii="Arial" w:hAnsi="Arial" w:cs="Arial"/>
-        </w:rPr>
-        <w:t xml:space="preserve">where </w:t>
-      </w:r>
-      <w:r>
-        <w:rPr>
-          <w:rFonts w:ascii="Arial" w:hAnsi="Arial" w:cs="Arial"/>
-        </w:rPr>
-        <w:t xml:space="preserve">I’ve worked in the fraud operations, strategy, and analytics team </w:t>
-      </w:r>
-      <w:r>
-        <w:rPr>
-          <w:rFonts w:ascii="Arial" w:hAnsi="Arial" w:cs="Arial"/>
-        </w:rPr>
-        <w:t xml:space="preserve">tackling the a $300M fraud loss portfolio </w:t>
-      </w:r>
-      <w:r>
-        <w:rPr>
-          <w:rFonts w:ascii="Arial" w:hAnsi="Arial" w:cs="Arial"/>
-        </w:rPr>
-        <w:t xml:space="preserve">as well as </w:t>
-      </w:r>
-      <w:r>
-        <w:rPr>
-          <w:rFonts w:ascii="Arial" w:hAnsi="Arial" w:cs="Arial"/>
-        </w:rPr>
-        <w:t xml:space="preserve">serving as the company </w:t>
-      </w:r>
-      <w:r>
-        <w:rPr>
-          <w:rFonts w:ascii="Arial" w:hAnsi="Arial" w:cs="Arial"/>
-        </w:rPr>
-        <w:t>Data Assets Le</w:t>
-      </w:r>
-      <w:r>
-        <w:rPr>
-          <w:rFonts w:ascii="Arial" w:hAnsi="Arial" w:cs="Arial"/>
-        </w:rPr>
-        <w:t>ad within the Data Science team.</w:t>
-      </w:r>
-    </w:p>
-    <w:p>
-      <w:pPr>
-        <w:rPr>
-          <w:rFonts w:ascii="Arial" w:hAnsi="Arial" w:cs="Arial"/>
-        </w:rPr>
-      </w:pPr>
-      <w:r>
-        <w:rPr>
-          <w:rFonts w:ascii="Arial" w:hAnsi="Arial" w:cs="Arial"/>
-        </w:rPr>
-        <w:t xml:space="preserve">And to tie it all together – when I look at my experiences, and I’m happy to give more specific examples at each position –my greatest moments, passions, and strengths </w:t>
-      </w:r>
-      <w:r>
-        <w:rPr>
-          <w:rFonts w:ascii="Arial" w:hAnsi="Arial" w:cs="Arial"/>
-        </w:rPr>
-        <w:t xml:space="preserve">have </w:t>
-      </w:r>
-      <w:r>
-        <w:rPr>
-          <w:rFonts w:ascii="Arial" w:hAnsi="Arial" w:cs="Arial"/>
-        </w:rPr>
-        <w:t xml:space="preserve">been the ability to work with my business partners and clients to develop innovative strategic visions for a project, while also being able to transform that vision through </w:t>
-      </w:r>
-      <w:r>
-        <w:rPr>
-          <w:rFonts w:ascii="Arial" w:hAnsi="Arial" w:cs="Arial"/>
-        </w:rPr>
-        <w:t xml:space="preserve">deep </w:t>
-      </w:r>
-      <w:r>
-        <w:rPr>
-          <w:rFonts w:ascii="Arial" w:hAnsi="Arial" w:cs="Arial"/>
-        </w:rPr>
-        <w:t xml:space="preserve">quantitative </w:t>
-      </w:r>
-      <w:r>
-        <w:rPr>
-          <w:rFonts w:ascii="Arial" w:hAnsi="Arial" w:cs="Arial"/>
-        </w:rPr>
-        <w:t>analytics.</w:t>
-      </w:r>
-    </w:p>
-    <w:p>
-      <w:pPr>
-        <w:rPr>
-          <w:rFonts w:ascii="Arial" w:hAnsi="Arial" w:cs="Arial"/>
-        </w:rPr>
-      </w:pPr>
-      <w:r>
-        <w:rPr>
-          <w:rFonts w:ascii="Arial" w:hAnsi="Arial" w:cs="Arial"/>
-        </w:rPr>
-        <w:t>This is why I was pretty excited when</w:t>
-      </w:r>
-      <w:r>
-        <w:rPr>
-          <w:rFonts w:ascii="Arial" w:hAnsi="Arial" w:cs="Arial"/>
-        </w:rPr>
-        <w:t xml:space="preserve"> I saw this</w:t>
-      </w:r>
-      <w:r>
-        <w:rPr>
-          <w:rFonts w:ascii="Arial" w:hAnsi="Arial" w:cs="Arial"/>
-        </w:rPr>
-        <w:t xml:space="preserve"> opportunity with Uber, since it</w:t>
-      </w:r>
-      <w:r>
-        <w:rPr>
-          <w:rFonts w:ascii="Arial" w:hAnsi="Arial" w:cs="Arial"/>
-        </w:rPr>
-        <w:t xml:space="preserve"> seems</w:t>
-      </w:r>
-      <w:r>
-        <w:rPr>
-          <w:rFonts w:ascii="Arial" w:hAnsi="Arial" w:cs="Arial"/>
-        </w:rPr>
-        <w:t xml:space="preserve"> like a great blend of my interests and the needs of the company. </w:t>
-      </w:r>
-    </w:p>
-    <w:p>
-      <w:pPr>
-        <w:rPr>
-          <w:rFonts w:ascii="Arial" w:hAnsi="Arial" w:cs="Arial"/>
-        </w:rPr>
-      </w:pPr>
-      <w:r>
-        <w:rPr>
-          <w:rFonts w:ascii="Arial" w:hAnsi="Arial" w:cs="Arial"/>
-        </w:rPr>
-        <w:t>What about yourself? Would you mind telling me about yourself</w:t>
-      </w:r>
-      <w:r>
-        <w:rPr>
-          <w:rFonts w:ascii="Arial" w:hAnsi="Arial" w:cs="Arial"/>
-        </w:rPr>
-        <w:t>?</w:t>
-      </w:r>
-    </w:p>
-    <w:p>
-      <w:pPr>
-        <w:pStyle w:val="Heading2"/>
+      </w:pPr>
+      <w:r>
         <w:rPr>
           <w:rFonts w:ascii="Arial" w:hAnsi="Arial" w:cs="Arial"/>
           <w:b/>
           <w:u w:val="single"/>
         </w:rPr>
-      </w:pPr>
-      <w:r>
+        <w:t>Tell me a little bit about yourself</w:t>
+      </w:r>
+    </w:p>
+    <w:p>
+      <w:pPr>
+        <w:rPr>
+          <w:rFonts w:ascii="Arial" w:hAnsi="Arial" w:cs="Arial"/>
+        </w:rPr>
+      </w:pPr>
+      <w:r>
+        <w:rPr>
+          <w:rFonts w:ascii="Arial" w:hAnsi="Arial" w:cs="Arial"/>
+        </w:rPr>
+        <w:t>My name is Jason Seto, grew</w:t>
+      </w:r>
+      <w:r>
+        <w:rPr>
+          <w:rFonts w:ascii="Arial" w:hAnsi="Arial" w:cs="Arial"/>
+        </w:rPr>
+        <w:t xml:space="preserve"> up in Southern California, I’m a graduate of UCSD’s Management Science Program and Rady</w:t>
+      </w:r>
+      <w:r>
+        <w:rPr>
+          <w:rFonts w:ascii="Arial" w:hAnsi="Arial" w:cs="Arial"/>
+        </w:rPr>
+        <w:t>’s School of M</w:t>
+      </w:r>
+      <w:r>
+        <w:rPr>
+          <w:rFonts w:ascii="Arial" w:hAnsi="Arial" w:cs="Arial"/>
+        </w:rPr>
+        <w:t>anagement</w:t>
+      </w:r>
+      <w:r>
+        <w:rPr>
+          <w:rFonts w:ascii="Arial" w:hAnsi="Arial" w:cs="Arial"/>
+        </w:rPr>
+        <w:t>’s</w:t>
+      </w:r>
+      <w:r>
+        <w:rPr>
+          <w:rFonts w:ascii="Arial" w:hAnsi="Arial" w:cs="Arial"/>
+        </w:rPr>
+        <w:t xml:space="preserve"> undergrad program.</w:t>
+      </w:r>
+    </w:p>
+    <w:p>
+      <w:pPr>
+        <w:rPr>
+          <w:rFonts w:ascii="Arial" w:hAnsi="Arial" w:cs="Arial"/>
+          <w:shd w:val="clear" w:color="auto" w:fill="FFFFFF"/>
+        </w:rPr>
+      </w:pPr>
+      <w:r>
+        <w:rPr>
+          <w:rFonts w:ascii="Arial" w:hAnsi="Arial" w:cs="Arial"/>
+          <w:shd w:val="clear" w:color="auto" w:fill="FFFFFF"/>
+        </w:rPr>
+        <w:t xml:space="preserve">My first job in undergraduate was working </w:t>
+      </w:r>
+      <w:r>
+        <w:rPr>
+          <w:rFonts w:ascii="Arial" w:hAnsi="Arial" w:cs="Arial"/>
+          <w:shd w:val="clear" w:color="auto" w:fill="FFFFFF"/>
+        </w:rPr>
+        <w:t xml:space="preserve">with the </w:t>
+      </w:r>
+      <w:r>
+        <w:rPr>
+          <w:rFonts w:ascii="Arial" w:hAnsi="Arial" w:cs="Arial"/>
+          <w:shd w:val="clear" w:color="auto" w:fill="FFFFFF"/>
+        </w:rPr>
+        <w:t xml:space="preserve">Alliance to Save Energy, </w:t>
+      </w:r>
+      <w:r>
+        <w:rPr>
+          <w:rFonts w:ascii="Arial" w:hAnsi="Arial" w:cs="Arial"/>
+          <w:shd w:val="clear" w:color="auto" w:fill="FFFFFF"/>
+        </w:rPr>
+        <w:t xml:space="preserve">an engineering optimization and sustainability firm </w:t>
+      </w:r>
+      <w:r>
+        <w:rPr>
+          <w:rFonts w:ascii="Arial" w:hAnsi="Arial" w:cs="Arial"/>
+          <w:shd w:val="clear" w:color="auto" w:fill="FFFFFF"/>
+        </w:rPr>
+        <w:t>(</w:t>
+      </w:r>
+      <w:r>
+        <w:rPr>
+          <w:rFonts w:ascii="Arial" w:hAnsi="Arial" w:cs="Arial"/>
+          <w:shd w:val="clear" w:color="auto" w:fill="FFFFFF"/>
+        </w:rPr>
+        <w:t xml:space="preserve">if </w:t>
+      </w:r>
+      <w:r>
+        <w:rPr>
+          <w:rFonts w:ascii="Arial" w:hAnsi="Arial" w:cs="Arial"/>
+          <w:shd w:val="clear" w:color="auto" w:fill="FFFFFF"/>
+        </w:rPr>
+        <w:t>you’re ever at any of the UC Campuses</w:t>
+      </w:r>
+      <w:r>
+        <w:rPr>
+          <w:rFonts w:ascii="Arial" w:hAnsi="Arial" w:cs="Arial"/>
+          <w:shd w:val="clear" w:color="auto" w:fill="FFFFFF"/>
+        </w:rPr>
+        <w:t xml:space="preserve">, and find yourself really </w:t>
+      </w:r>
+      <w:r>
+        <w:rPr>
+          <w:rFonts w:ascii="Arial" w:hAnsi="Arial" w:cs="Arial"/>
+          <w:shd w:val="clear" w:color="auto" w:fill="FFFFFF"/>
+        </w:rPr>
+        <w:t xml:space="preserve">loving </w:t>
+      </w:r>
+      <w:r>
+        <w:rPr>
+          <w:rFonts w:ascii="Arial" w:hAnsi="Arial" w:cs="Arial"/>
+          <w:shd w:val="clear" w:color="auto" w:fill="FFFFFF"/>
+        </w:rPr>
+        <w:t>the optimal lighting</w:t>
+      </w:r>
+      <w:r>
+        <w:rPr>
+          <w:rFonts w:ascii="Arial" w:hAnsi="Arial" w:cs="Arial"/>
+          <w:shd w:val="clear" w:color="auto" w:fill="FFFFFF"/>
+        </w:rPr>
+        <w:t xml:space="preserve"> configurations</w:t>
+      </w:r>
+      <w:r>
+        <w:rPr>
+          <w:rFonts w:ascii="Arial" w:hAnsi="Arial" w:cs="Arial"/>
+          <w:shd w:val="clear" w:color="auto" w:fill="FFFFFF"/>
+        </w:rPr>
+        <w:t>– you can thank me now!)</w:t>
+      </w:r>
+    </w:p>
+    <w:p>
+      <w:pPr>
+        <w:rPr>
+          <w:rFonts w:ascii="Arial" w:hAnsi="Arial" w:cs="Arial"/>
+          <w:shd w:val="clear" w:color="auto" w:fill="FFFFFF"/>
+        </w:rPr>
+      </w:pPr>
+      <w:r>
+        <w:rPr>
+          <w:rFonts w:ascii="Arial" w:hAnsi="Arial" w:cs="Arial"/>
+          <w:shd w:val="clear" w:color="auto" w:fill="FFFFFF"/>
+        </w:rPr>
+        <w:t>Shortly thereafter, </w:t>
+      </w:r>
+      <w:r>
+        <w:rPr>
+          <w:rFonts w:ascii="Arial" w:hAnsi="Arial" w:cs="Arial"/>
+          <w:shd w:val="clear" w:color="auto" w:fill="FFFFFF"/>
+        </w:rPr>
+        <w:t xml:space="preserve">really found myself enjoying the quantitative modelling side of the work and </w:t>
+      </w:r>
+      <w:r>
+        <w:rPr>
+          <w:rFonts w:ascii="Arial" w:hAnsi="Arial" w:cs="Arial"/>
+          <w:shd w:val="clear" w:color="auto" w:fill="FFFFFF"/>
+        </w:rPr>
+        <w:t xml:space="preserve">became </w:t>
+      </w:r>
+      <w:r>
+        <w:rPr>
+          <w:rFonts w:ascii="Arial" w:hAnsi="Arial" w:cs="Arial"/>
+          <w:shd w:val="clear" w:color="auto" w:fill="FFFFFF"/>
+        </w:rPr>
+        <w:t xml:space="preserve">an associate with </w:t>
+      </w:r>
+      <w:r>
+        <w:rPr>
+          <w:rFonts w:ascii="Arial" w:hAnsi="Arial" w:cs="Arial"/>
+          <w:shd w:val="clear" w:color="auto" w:fill="FFFFFF"/>
+        </w:rPr>
+        <w:t xml:space="preserve">Qualcomm’s </w:t>
+      </w:r>
+      <w:r>
+        <w:rPr>
+          <w:rFonts w:ascii="Arial" w:hAnsi="Arial" w:cs="Arial"/>
+          <w:shd w:val="clear" w:color="auto" w:fill="FFFFFF"/>
+        </w:rPr>
+        <w:t xml:space="preserve">Financial Engineering </w:t>
+      </w:r>
+      <w:r>
+        <w:rPr>
+          <w:rFonts w:ascii="Arial" w:hAnsi="Arial" w:cs="Arial"/>
+          <w:shd w:val="clear" w:color="auto" w:fill="FFFFFF"/>
+        </w:rPr>
+        <w:t>organization working on core financial analysis and forecasting</w:t>
+      </w:r>
+    </w:p>
+    <w:p>
+      <w:pPr>
+        <w:rPr>
+          <w:rFonts w:ascii="Arial" w:hAnsi="Arial" w:cs="Arial"/>
+        </w:rPr>
+      </w:pPr>
+      <w:r>
+        <w:rPr>
+          <w:rFonts w:ascii="Arial" w:hAnsi="Arial" w:cs="Arial"/>
+        </w:rPr>
+        <w:t xml:space="preserve">Had a few </w:t>
+      </w:r>
+      <w:r>
+        <w:rPr>
+          <w:rFonts w:ascii="Arial" w:hAnsi="Arial" w:cs="Arial"/>
+        </w:rPr>
+        <w:t xml:space="preserve">close friends talk about some of the work I was doing, and </w:t>
+      </w:r>
+      <w:r>
+        <w:rPr>
+          <w:rFonts w:ascii="Arial" w:hAnsi="Arial" w:cs="Arial"/>
+        </w:rPr>
+        <w:t>gentleman by the name of</w:t>
+      </w:r>
+      <w:r>
+        <w:rPr>
+          <w:rFonts w:ascii="Arial" w:hAnsi="Arial" w:cs="Arial"/>
+        </w:rPr>
+        <w:t xml:space="preserve"> Jack Lew, </w:t>
+      </w:r>
+      <w:r>
+        <w:rPr>
+          <w:rFonts w:ascii="Arial" w:hAnsi="Arial" w:cs="Arial"/>
+        </w:rPr>
+        <w:t xml:space="preserve">former White House Chief of Staff and </w:t>
+      </w:r>
+      <w:r>
+        <w:rPr>
+          <w:rFonts w:ascii="Arial" w:hAnsi="Arial" w:cs="Arial"/>
+        </w:rPr>
+        <w:t>our Secret</w:t>
+      </w:r>
+      <w:r>
+        <w:rPr>
+          <w:rFonts w:ascii="Arial" w:hAnsi="Arial" w:cs="Arial"/>
+        </w:rPr>
+        <w:t xml:space="preserve">ary of the Treasury at the time, overheard. Next thing you know, I was getting the recruiting call of the year from </w:t>
+      </w:r>
+      <w:r>
+        <w:rPr>
+          <w:rFonts w:ascii="Arial" w:hAnsi="Arial" w:cs="Arial"/>
+        </w:rPr>
+        <w:t xml:space="preserve">the White House </w:t>
+      </w:r>
+      <w:r>
+        <w:rPr>
+          <w:rFonts w:ascii="Arial" w:hAnsi="Arial" w:cs="Arial"/>
+        </w:rPr>
+        <w:t xml:space="preserve">asking </w:t>
+      </w:r>
+      <w:r>
+        <w:rPr>
+          <w:rFonts w:ascii="Arial" w:hAnsi="Arial" w:cs="Arial"/>
+        </w:rPr>
+        <w:t xml:space="preserve">if I wanted to continue doing what I love for my country. I answered the call and </w:t>
+      </w:r>
+      <w:r>
+        <w:rPr>
+          <w:rFonts w:ascii="Arial" w:hAnsi="Arial" w:cs="Arial"/>
+        </w:rPr>
+        <w:t>worked as an</w:t>
+      </w:r>
+      <w:r>
+        <w:rPr>
+          <w:rFonts w:ascii="Arial" w:hAnsi="Arial" w:cs="Arial"/>
+        </w:rPr>
+        <w:t xml:space="preserve"> </w:t>
+      </w:r>
+      <w:r>
+        <w:rPr>
+          <w:rFonts w:ascii="Arial" w:hAnsi="Arial" w:cs="Arial"/>
+        </w:rPr>
+        <w:t>Operations Research Analyst</w:t>
+      </w:r>
+      <w:r>
+        <w:rPr>
+          <w:rFonts w:ascii="Arial" w:hAnsi="Arial" w:cs="Arial"/>
+        </w:rPr>
+        <w:t xml:space="preserve"> </w:t>
+      </w:r>
+      <w:r>
+        <w:rPr>
+          <w:rFonts w:ascii="Arial" w:hAnsi="Arial" w:cs="Arial"/>
+        </w:rPr>
+        <w:t xml:space="preserve">for the next few years </w:t>
+      </w:r>
+      <w:r>
+        <w:rPr>
+          <w:rFonts w:ascii="Arial" w:hAnsi="Arial" w:cs="Arial"/>
+        </w:rPr>
+        <w:t>within a consulting unit called the Office of Applied Analytics and Statistics</w:t>
+      </w:r>
+      <w:r>
+        <w:rPr>
+          <w:rFonts w:ascii="Arial" w:hAnsi="Arial" w:cs="Arial"/>
+        </w:rPr>
+        <w:t xml:space="preserve"> </w:t>
+      </w:r>
+      <w:r>
+        <w:rPr>
+          <w:rFonts w:ascii="Arial" w:hAnsi="Arial" w:cs="Arial"/>
+        </w:rPr>
+        <w:t>a</w:t>
+      </w:r>
+      <w:r>
+        <w:rPr>
+          <w:rFonts w:ascii="Arial" w:hAnsi="Arial" w:cs="Arial"/>
+        </w:rPr>
+        <w:t xml:space="preserve">nd that’s where I found my calling. </w:t>
+      </w:r>
+      <w:r>
+        <w:rPr>
+          <w:rFonts w:ascii="Arial" w:hAnsi="Arial" w:cs="Arial"/>
+        </w:rPr>
+        <w:t>W</w:t>
+      </w:r>
+      <w:r>
+        <w:rPr>
+          <w:rFonts w:ascii="Arial" w:hAnsi="Arial" w:cs="Arial"/>
+        </w:rPr>
+        <w:t>orking in fraud prevention, </w:t>
+      </w:r>
+      <w:r>
+        <w:rPr>
+          <w:rStyle w:val="il"/>
+          <w:rFonts w:ascii="Arial" w:hAnsi="Arial" w:cs="Arial"/>
+        </w:rPr>
+        <w:t>I</w:t>
+      </w:r>
+      <w:r>
+        <w:rPr>
+          <w:rFonts w:ascii="Arial" w:hAnsi="Arial" w:cs="Arial"/>
+        </w:rPr>
+        <w:t> have the dubious honor</w:t>
+      </w:r>
+      <w:r>
+        <w:rPr>
+          <w:rFonts w:ascii="Arial" w:hAnsi="Arial" w:cs="Arial"/>
+        </w:rPr>
+        <w:t xml:space="preserve"> </w:t>
+      </w:r>
+      <w:r>
+        <w:rPr>
+          <w:rFonts w:ascii="Arial" w:hAnsi="Arial" w:cs="Arial"/>
+        </w:rPr>
+        <w:t>of</w:t>
+      </w:r>
+      <w:r>
+        <w:rPr>
+          <w:rFonts w:ascii="Arial" w:hAnsi="Arial" w:cs="Arial"/>
+        </w:rPr>
+        <w:t xml:space="preserve"> building a team that detected </w:t>
+      </w:r>
+      <w:r>
+        <w:rPr>
+          <w:rFonts w:ascii="Arial" w:hAnsi="Arial" w:cs="Arial"/>
+        </w:rPr>
+        <w:t xml:space="preserve">and </w:t>
+      </w:r>
+      <w:r>
+        <w:rPr>
+          <w:rFonts w:ascii="Arial" w:hAnsi="Arial" w:cs="Arial"/>
+        </w:rPr>
+        <w:t xml:space="preserve">analyzed </w:t>
+      </w:r>
+      <w:r>
+        <w:rPr>
+          <w:rFonts w:ascii="Arial" w:hAnsi="Arial" w:cs="Arial"/>
+        </w:rPr>
+        <w:t xml:space="preserve">the most substantial electronic fraud event to ever face </w:t>
+      </w:r>
+      <w:r>
+        <w:rPr>
+          <w:rFonts w:ascii="Arial" w:hAnsi="Arial" w:cs="Arial"/>
+        </w:rPr>
+        <w:t xml:space="preserve">the federal service </w:t>
+      </w:r>
+      <w:r>
+        <w:rPr>
+          <w:rFonts w:ascii="Arial" w:hAnsi="Arial" w:cs="Arial"/>
+        </w:rPr>
+        <w:t>(you can check out CSPAN for some of my work!)</w:t>
+      </w:r>
+    </w:p>
+    <w:p>
+      <w:pPr>
+        <w:rPr>
+          <w:rFonts w:ascii="Arial" w:hAnsi="Arial" w:cs="Arial"/>
+        </w:rPr>
+      </w:pPr>
+      <w:r>
+        <w:rPr>
+          <w:rFonts w:ascii="Arial" w:hAnsi="Arial" w:cs="Arial"/>
+        </w:rPr>
+        <w:t xml:space="preserve">And </w:t>
+      </w:r>
+      <w:r>
+        <w:rPr>
+          <w:rFonts w:ascii="Arial" w:hAnsi="Arial" w:cs="Arial"/>
+        </w:rPr>
+        <w:t>as administrations move, so do their analysts, and I took up</w:t>
+      </w:r>
+      <w:r>
+        <w:rPr>
+          <w:rFonts w:ascii="Arial" w:hAnsi="Arial" w:cs="Arial"/>
+        </w:rPr>
+        <w:t xml:space="preserve"> </w:t>
+      </w:r>
+      <w:r>
+        <w:rPr>
+          <w:rFonts w:ascii="Arial" w:hAnsi="Arial" w:cs="Arial"/>
+        </w:rPr>
+        <w:t xml:space="preserve">work with Elevate, a financial technology </w:t>
+      </w:r>
+      <w:r>
+        <w:rPr>
+          <w:rFonts w:ascii="Arial" w:hAnsi="Arial" w:cs="Arial"/>
+        </w:rPr>
+        <w:t xml:space="preserve">startup that recently IPO’d out </w:t>
+      </w:r>
+      <w:bookmarkStart w:id="0" w:name="_GoBack"/>
+      <w:bookmarkEnd w:id="0"/>
+      <w:r>
+        <w:rPr>
+          <w:rFonts w:ascii="Arial" w:hAnsi="Arial" w:cs="Arial"/>
+        </w:rPr>
+        <w:t xml:space="preserve">in San Diego </w:t>
+      </w:r>
+      <w:r>
+        <w:rPr>
+          <w:rFonts w:ascii="Arial" w:hAnsi="Arial" w:cs="Arial"/>
+        </w:rPr>
+        <w:t xml:space="preserve">where </w:t>
+      </w:r>
+      <w:r>
+        <w:rPr>
+          <w:rFonts w:ascii="Arial" w:hAnsi="Arial" w:cs="Arial"/>
+        </w:rPr>
+        <w:t>I’ve</w:t>
+      </w:r>
+      <w:r>
+        <w:rPr>
+          <w:rFonts w:ascii="Arial" w:hAnsi="Arial" w:cs="Arial"/>
+        </w:rPr>
+        <w:t xml:space="preserve"> spent time </w:t>
+      </w:r>
+      <w:r>
+        <w:rPr>
+          <w:rFonts w:ascii="Arial" w:hAnsi="Arial" w:cs="Arial"/>
+        </w:rPr>
+        <w:t xml:space="preserve">in the fraud operations, strategy, and analytics team </w:t>
+      </w:r>
+      <w:r>
+        <w:rPr>
+          <w:rFonts w:ascii="Arial" w:hAnsi="Arial" w:cs="Arial"/>
+        </w:rPr>
+        <w:t xml:space="preserve">tackling the </w:t>
+      </w:r>
+      <w:r>
+        <w:rPr>
+          <w:rFonts w:ascii="Arial" w:hAnsi="Arial" w:cs="Arial"/>
+        </w:rPr>
+        <w:t xml:space="preserve">$300M fraud loss portfolio </w:t>
+      </w:r>
+      <w:r>
+        <w:rPr>
+          <w:rFonts w:ascii="Arial" w:hAnsi="Arial" w:cs="Arial"/>
+        </w:rPr>
+        <w:t xml:space="preserve">as well as </w:t>
+      </w:r>
+      <w:r>
+        <w:rPr>
+          <w:rFonts w:ascii="Arial" w:hAnsi="Arial" w:cs="Arial"/>
+        </w:rPr>
+        <w:t xml:space="preserve">serving as the company </w:t>
+      </w:r>
+      <w:r>
+        <w:rPr>
+          <w:rFonts w:ascii="Arial" w:hAnsi="Arial" w:cs="Arial"/>
+        </w:rPr>
+        <w:t>Data Assets Le</w:t>
+      </w:r>
+      <w:r>
+        <w:rPr>
+          <w:rFonts w:ascii="Arial" w:hAnsi="Arial" w:cs="Arial"/>
+        </w:rPr>
+        <w:t>ad within the Data Science team where we serve as consultants for the business to figure out new ways to leverage third party data, analytical techniques, and modelling to improve the business.</w:t>
+      </w:r>
+    </w:p>
+    <w:p>
+      <w:pPr>
+        <w:rPr>
+          <w:rFonts w:ascii="Arial" w:hAnsi="Arial" w:cs="Arial"/>
+        </w:rPr>
+      </w:pPr>
+      <w:r>
+        <w:rPr>
+          <w:rFonts w:ascii="Arial" w:hAnsi="Arial" w:cs="Arial"/>
+        </w:rPr>
+        <w:t xml:space="preserve">And to tie it all together – when I look at my experiences, and I’m happy to give more specific examples at each position –my greatest moments, passions, and strengths </w:t>
+      </w:r>
+      <w:r>
+        <w:rPr>
+          <w:rFonts w:ascii="Arial" w:hAnsi="Arial" w:cs="Arial"/>
+        </w:rPr>
+        <w:t xml:space="preserve">have </w:t>
+      </w:r>
+      <w:r>
+        <w:rPr>
+          <w:rFonts w:ascii="Arial" w:hAnsi="Arial" w:cs="Arial"/>
+        </w:rPr>
+        <w:t>been the ability to work with my business partners and clients to deve</w:t>
+      </w:r>
+      <w:r>
+        <w:rPr>
+          <w:rFonts w:ascii="Arial" w:hAnsi="Arial" w:cs="Arial"/>
+        </w:rPr>
+        <w:t>lop innovative strategic vision</w:t>
+      </w:r>
+      <w:r>
+        <w:rPr>
+          <w:rFonts w:ascii="Arial" w:hAnsi="Arial" w:cs="Arial"/>
+        </w:rPr>
+        <w:t xml:space="preserve"> for a project, while also being able to transform that vision through </w:t>
+      </w:r>
+      <w:r>
+        <w:rPr>
+          <w:rFonts w:ascii="Arial" w:hAnsi="Arial" w:cs="Arial"/>
+        </w:rPr>
+        <w:t xml:space="preserve">deep </w:t>
+      </w:r>
+      <w:r>
+        <w:rPr>
+          <w:rFonts w:ascii="Arial" w:hAnsi="Arial" w:cs="Arial"/>
+        </w:rPr>
+        <w:t xml:space="preserve">quantitative </w:t>
+      </w:r>
+      <w:r>
+        <w:rPr>
+          <w:rFonts w:ascii="Arial" w:hAnsi="Arial" w:cs="Arial"/>
+        </w:rPr>
+        <w:t>analytics.</w:t>
+      </w:r>
+    </w:p>
+    <w:p>
+      <w:pPr>
+        <w:rPr>
+          <w:rFonts w:ascii="Arial" w:hAnsi="Arial" w:cs="Arial"/>
+        </w:rPr>
+      </w:pPr>
+      <w:r>
+        <w:rPr>
+          <w:rFonts w:ascii="Arial" w:hAnsi="Arial" w:cs="Arial"/>
+        </w:rPr>
+        <w:t>This is why I was pretty excited when</w:t>
+      </w:r>
+      <w:r>
+        <w:rPr>
+          <w:rFonts w:ascii="Arial" w:hAnsi="Arial" w:cs="Arial"/>
+        </w:rPr>
+        <w:t xml:space="preserve"> I saw</w:t>
+      </w:r>
+      <w:r>
+        <w:rPr>
+          <w:rFonts w:ascii="Arial" w:hAnsi="Arial" w:cs="Arial"/>
+        </w:rPr>
+        <w:t xml:space="preserve"> </w:t>
+      </w:r>
+      <w:r>
+        <w:rPr>
+          <w:rFonts w:ascii="Arial" w:hAnsi="Arial" w:cs="Arial"/>
+        </w:rPr>
+        <w:t xml:space="preserve">this </w:t>
+      </w:r>
+      <w:r>
+        <w:rPr>
+          <w:rFonts w:ascii="Arial" w:hAnsi="Arial" w:cs="Arial"/>
+        </w:rPr>
+        <w:t xml:space="preserve">opportunity with the Risk team at </w:t>
+      </w:r>
+      <w:r>
+        <w:rPr>
+          <w:rFonts w:ascii="Arial" w:hAnsi="Arial" w:cs="Arial"/>
+        </w:rPr>
+        <w:t>Uber, since it</w:t>
+      </w:r>
+      <w:r>
+        <w:rPr>
+          <w:rFonts w:ascii="Arial" w:hAnsi="Arial" w:cs="Arial"/>
+        </w:rPr>
+        <w:t xml:space="preserve"> seems</w:t>
+      </w:r>
+      <w:r>
+        <w:rPr>
+          <w:rFonts w:ascii="Arial" w:hAnsi="Arial" w:cs="Arial"/>
+        </w:rPr>
+        <w:t xml:space="preserve"> like a great blend of my interests and the needs of the company. </w:t>
+      </w:r>
+    </w:p>
+    <w:p>
+      <w:pPr>
+        <w:rPr>
+          <w:rFonts w:ascii="Arial" w:hAnsi="Arial" w:cs="Arial"/>
+        </w:rPr>
+      </w:pPr>
+      <w:r>
+        <w:rPr>
+          <w:rFonts w:ascii="Arial" w:hAnsi="Arial" w:cs="Arial"/>
+        </w:rPr>
+        <w:t>What about yourself? Would you mind telling me about yourself</w:t>
+      </w:r>
+      <w:r>
+        <w:rPr>
+          <w:rFonts w:ascii="Arial" w:hAnsi="Arial" w:cs="Arial"/>
+        </w:rPr>
+        <w:t>?</w:t>
+      </w:r>
+    </w:p>
+    <w:p>
+      <w:pPr>
+        <w:pStyle w:val="Heading2"/>
         <w:rPr>
           <w:rFonts w:ascii="Arial" w:hAnsi="Arial" w:cs="Arial"/>
           <w:b/>
           <w:u w:val="single"/>
         </w:rPr>
+      </w:pPr>
+      <w:r>
+        <w:rPr>
+          <w:rFonts w:ascii="Arial" w:hAnsi="Arial" w:cs="Arial"/>
+          <w:b/>
+          <w:u w:val="single"/>
+        </w:rPr>
         <w:t>Why Uber?</w:t>
       </w:r>
     </w:p>
@@ -670,7 +683,19 @@
         <w:rPr>
           <w:rFonts w:ascii="Arial" w:hAnsi="Arial" w:cs="Arial"/>
         </w:rPr>
-        <w:t xml:space="preserve">People: </w:t>
+        <w:t xml:space="preserve"> </w:t>
+      </w:r>
+      <w:r>
+        <w:rPr>
+          <w:rFonts w:ascii="Arial" w:hAnsi="Arial" w:cs="Arial"/>
+        </w:rPr>
+        <w:t>Mission:</w:t>
+      </w:r>
+      <w:r>
+        <w:rPr>
+          <w:rFonts w:ascii="Arial" w:hAnsi="Arial" w:cs="Arial"/>
+        </w:rPr>
+        <w:t xml:space="preserve"> </w:t>
       </w:r>
     </w:p>
     <w:p>
@@ -688,51 +713,7 @@
         <w:rPr>
           <w:rFonts w:ascii="Arial" w:hAnsi="Arial" w:cs="Arial"/>
         </w:rPr>
-        <w:t>I think the o</w:t>
-      </w:r>
-      <w:r>
-        <w:rPr>
-          <w:rFonts w:ascii="Arial" w:hAnsi="Arial" w:cs="Arial"/>
-        </w:rPr>
-        <w:t>pportunity to work with some of the best and brightest in my field</w:t>
-      </w:r>
-      <w:r>
-        <w:rPr>
-          <w:rFonts w:ascii="Arial" w:hAnsi="Arial" w:cs="Arial"/>
-        </w:rPr>
-        <w:t xml:space="preserve"> is a huge draw. I’ve taken some time to listen to interviews of people who have worked at Uber, looked at some of the bios of the fraud analysts on the teams, and spoken with a friend of mine who works there now </w:t>
-      </w:r>
-      <w:proofErr w:type="spellStart"/>
-      <w:r>
-        <w:rPr>
-          <w:rFonts w:ascii="Arial" w:hAnsi="Arial" w:cs="Arial"/>
-        </w:rPr>
-        <w:t>Yixin</w:t>
-      </w:r>
-      <w:proofErr w:type="spellEnd"/>
-      <w:r>
-        <w:rPr>
-          <w:rFonts w:ascii="Arial" w:hAnsi="Arial" w:cs="Arial"/>
-        </w:rPr>
-        <w:t xml:space="preserve"> Zhu, and the consensus is clear. And the cool thing is that it’s not just in the analyst of fraud cohort: w</w:t>
-      </w:r>
-      <w:r>
-        <w:rPr>
-          <w:rFonts w:ascii="Arial" w:hAnsi="Arial" w:cs="Arial"/>
-        </w:rPr>
-        <w:t>hen I look at the talent of engineers, data scientists, and analysts in the company, I quickly realize that I’m looking at some of the leading experts</w:t>
-      </w:r>
-      <w:r>
-        <w:rPr>
-          <w:rFonts w:ascii="Arial" w:hAnsi="Arial" w:cs="Arial"/>
-        </w:rPr>
-        <w:t xml:space="preserve"> and technologists in the world…</w:t>
-      </w:r>
-      <w:r>
-        <w:rPr>
-          <w:rFonts w:ascii="Arial" w:hAnsi="Arial" w:cs="Arial"/>
-        </w:rPr>
-        <w:t xml:space="preserve"> and the potential to work, mentor, and learn alongside those individuals is an opportunity that really speaks volumes to the why. </w:t>
+        <w:t>Uber is an app on my phone RIGHT NOW. Travis put out an interesting quote in one his speechs on Uber back in 2016:  I think the motto of “transportation should flow like water, often and everywhere” I think the opportunity to work at the scale and breadth of a company that touches the lives of some many people is extremely appealing as well.</w:t>
       </w:r>
     </w:p>
     <w:p>
@@ -750,13 +731,7 @@
         <w:rPr>
           <w:rFonts w:ascii="Arial" w:hAnsi="Arial" w:cs="Arial"/>
         </w:rPr>
-        <w:t>Mission:</w:t>
-      </w:r>
-      <w:r>
-        <w:rPr>
-          <w:rFonts w:ascii="Arial" w:hAnsi="Arial" w:cs="Arial"/>
-        </w:rPr>
-        <w:t xml:space="preserve"> </w:t>
+        <w:t xml:space="preserve">People: </w:t>
       </w:r>
     </w:p>
     <w:p>
@@ -774,21 +749,44 @@
         <w:rPr>
           <w:rFonts w:ascii="Arial" w:hAnsi="Arial" w:cs="Arial"/>
         </w:rPr>
-        <w:t xml:space="preserve">Uber is an app on my phone RIGHT NOW. Travis put out an interesting quote in one his </w:t>
-      </w:r>
-      <w:proofErr w:type="spellStart"/>
-      <w:r>
-        <w:rPr>
-          <w:rFonts w:ascii="Arial" w:hAnsi="Arial" w:cs="Arial"/>
-        </w:rPr>
-        <w:t>speechs</w:t>
-      </w:r>
-      <w:proofErr w:type="spellEnd"/>
-      <w:r>
-        <w:rPr>
-          <w:rFonts w:ascii="Arial" w:hAnsi="Arial" w:cs="Arial"/>
-        </w:rPr>
-        <w:t xml:space="preserve"> on Uber back in 2016:  I think the motto of “transportation should flow like water, often and everywhere” I think the opportunity to work at the scale and breadth of a company that touches the lives of some many people is extremely appealing as well.</w:t>
+        <w:t>I think the o</w:t>
+      </w:r>
+      <w:r>
+        <w:rPr>
+          <w:rFonts w:ascii="Arial" w:hAnsi="Arial" w:cs="Arial"/>
+        </w:rPr>
+        <w:t>pportunity to work with some of the best and brightest in my field</w:t>
+      </w:r>
+      <w:r>
+        <w:rPr>
+          <w:rFonts w:ascii="Arial" w:hAnsi="Arial" w:cs="Arial"/>
+        </w:rPr>
+        <w:t xml:space="preserve"> is a huge draw. I’ve taken some time to listen to interviews of people who have </w:t>
+      </w:r>
+      <w:r>
+        <w:rPr>
+          <w:rFonts w:ascii="Arial" w:hAnsi="Arial" w:cs="Arial"/>
+        </w:rPr>
+        <w:lastRenderedPageBreak/>
+        <w:t>worked at Uber, looked at some of the bios of the fraud analysts on the teams, and spoken with a friend of mine who works there now Yixin Zhu, and the consensus is clear. And the cool thing is that it’s not just in the analyst of fraud cohort: w</w:t>
+      </w:r>
+      <w:r>
+        <w:rPr>
+          <w:rFonts w:ascii="Arial" w:hAnsi="Arial" w:cs="Arial"/>
+        </w:rPr>
+        <w:t>hen I look at the talent of engineers, data scientists, and analysts in the company, I quickly realize that I’m looking at some of the leading experts</w:t>
+      </w:r>
+      <w:r>
+        <w:rPr>
+          <w:rFonts w:ascii="Arial" w:hAnsi="Arial" w:cs="Arial"/>
+        </w:rPr>
+        <w:t xml:space="preserve"> and technologists in the world…</w:t>
+      </w:r>
+      <w:r>
+        <w:rPr>
+          <w:rFonts w:ascii="Arial" w:hAnsi="Arial" w:cs="Arial"/>
+        </w:rPr>
+        <w:t xml:space="preserve"> and the potential to work, mentor, and learn alongside those individuals is an opportunity that really speaks volumes to the why. </w:t>
       </w:r>
     </w:p>
     <w:p>
@@ -808,7 +806,6 @@
         <w:rPr>
           <w:rFonts w:ascii="Arial" w:hAnsi="Arial" w:cs="Arial"/>
         </w:rPr>
-        <w:lastRenderedPageBreak/>
         <w:t xml:space="preserve">Role: </w:t>
       </w:r>
     </w:p>
@@ -1151,7 +1148,49 @@
         <w:rPr>
           <w:rFonts w:ascii="Arial" w:hAnsi="Arial" w:cs="Arial"/>
         </w:rPr>
-        <w:t>A big part of that is Uber’s business model: Transportation should flow like water, all the time, and everywhere. I think Uber is a once in a lifetime opportunity, and the ability to work with a company who has impact on every single person on the planet is something I’m absolutely excited about.</w:t>
+        <w:t>A big part of that is Uber’s business model: Transportation should flow like water, all the time, and everywhere. I think Uber is a once in a lifetime</w:t>
+      </w:r>
+      <w:r>
+        <w:rPr>
+          <w:rFonts w:ascii="Arial" w:hAnsi="Arial" w:cs="Arial"/>
+        </w:rPr>
+        <w:t xml:space="preserve"> type of company</w:t>
+      </w:r>
+      <w:r>
+        <w:rPr>
+          <w:rFonts w:ascii="Arial" w:hAnsi="Arial" w:cs="Arial"/>
+        </w:rPr>
+        <w:t xml:space="preserve">, and the ability to work with a company </w:t>
+      </w:r>
+      <w:r>
+        <w:rPr>
+          <w:rFonts w:ascii="Arial" w:hAnsi="Arial" w:cs="Arial"/>
+        </w:rPr>
+        <w:t xml:space="preserve">that </w:t>
+      </w:r>
+      <w:r>
+        <w:rPr>
+          <w:rFonts w:ascii="Arial" w:hAnsi="Arial" w:cs="Arial"/>
+        </w:rPr>
+        <w:t>impact</w:t>
+      </w:r>
+      <w:r>
+        <w:rPr>
+          <w:rFonts w:ascii="Arial" w:hAnsi="Arial" w:cs="Arial"/>
+        </w:rPr>
+        <w:t>s</w:t>
+      </w:r>
+      <w:r>
+        <w:rPr>
+          <w:rFonts w:ascii="Arial" w:hAnsi="Arial" w:cs="Arial"/>
+        </w:rPr>
+        <w:t xml:space="preserve"> every single person on the planet is something I’m </w:t>
+      </w:r>
+      <w:r>
+        <w:rPr>
+          <w:rFonts w:ascii="Arial" w:hAnsi="Arial" w:cs="Arial"/>
+        </w:rPr>
+        <w:t>really thrilled about.</w:t>
       </w:r>
     </w:p>
     <w:p>
@@ -1217,6 +1256,7 @@
         <w:rPr>
           <w:rFonts w:ascii="Arial" w:hAnsi="Arial" w:cs="Arial"/>
         </w:rPr>
+        <w:lastRenderedPageBreak/>
         <w:t>Would you be comfortable with sharing the expected range for the position?</w:t>
       </w:r>
     </w:p>
@@ -1313,7 +1353,6 @@
           <w:b/>
           <w:u w:val="single"/>
         </w:rPr>
-        <w:lastRenderedPageBreak/>
         <w:t>Questions for you</w:t>
       </w:r>
     </w:p>
@@ -1328,8 +1367,6 @@
           <w:rFonts w:ascii="Arial" w:hAnsi="Arial" w:cs="Arial"/>
         </w:rPr>
       </w:pPr>
-      <w:bookmarkStart w:id="0" w:name="_GoBack"/>
-      <w:bookmarkEnd w:id="0"/>
       <w:r>
         <w:rPr>
           <w:rFonts w:ascii="Arial" w:hAnsi="Arial" w:cs="Arial"/>
@@ -1410,6 +1447,18 @@
           <w:rFonts w:ascii="Arial" w:hAnsi="Arial" w:cs="Arial"/>
         </w:rPr>
       </w:pPr>
+    </w:p>
+    <w:p>
+      <w:pPr>
+        <w:pStyle w:val="Heading1"/>
+      </w:pPr>
+      <w:r>
+        <w:br w:type="page"/>
+      </w:r>
+      <w:r>
+        <w:lastRenderedPageBreak/>
+        <w:t>Job Description</w:t>
+      </w:r>
     </w:p>
     <w:p>
       <w:pPr>
@@ -1754,29 +1803,7 @@
           <w:szCs w:val="20"/>
           <w:u w:val="single"/>
         </w:rPr>
-        <w:t xml:space="preserve">What We’re Looking </w:t>
-      </w:r>
-      <w:proofErr w:type="gramStart"/>
-      <w:r>
-        <w:rPr>
-          <w:rFonts w:ascii="Arial" w:hAnsi="Arial" w:cs="Arial"/>
-          <w:b/>
-          <w:sz w:val="20"/>
-          <w:szCs w:val="20"/>
-          <w:u w:val="single"/>
-        </w:rPr>
-        <w:t>For In</w:t>
-      </w:r>
-      <w:proofErr w:type="gramEnd"/>
-      <w:r>
-        <w:rPr>
-          <w:rFonts w:ascii="Arial" w:hAnsi="Arial" w:cs="Arial"/>
-          <w:b/>
-          <w:sz w:val="20"/>
-          <w:szCs w:val="20"/>
-          <w:u w:val="single"/>
-        </w:rPr>
-        <w:t xml:space="preserve"> You</w:t>
+        <w:t>What We’re Looking For In You</w:t>
       </w:r>
     </w:p>
     <w:p>
@@ -1797,25 +1824,7 @@
           <w:sz w:val="20"/>
           <w:szCs w:val="20"/>
         </w:rPr>
-        <w:t xml:space="preserve">4+ </w:t>
-      </w:r>
-      <w:proofErr w:type="spellStart"/>
-      <w:r>
-        <w:rPr>
-          <w:rFonts w:ascii="Arial" w:hAnsi="Arial" w:cs="Arial"/>
-          <w:sz w:val="20"/>
-          <w:szCs w:val="20"/>
-        </w:rPr>
-        <w:t>years experience</w:t>
-      </w:r>
-      <w:proofErr w:type="spellEnd"/>
-      <w:r>
-        <w:rPr>
-          <w:rFonts w:ascii="Arial" w:hAnsi="Arial" w:cs="Arial"/>
-          <w:sz w:val="20"/>
-          <w:szCs w:val="20"/>
-        </w:rPr>
-        <w:t xml:space="preserve"> in Risk Management (payment fraud, Incentive or Promotion abuse, collusion). Experience with merchant, seller, or publisher fraud.</w:t>
+        <w:t>4+ years experience in Risk Management (payment fraud, Incentive or Promotion abuse, collusion). Experience with merchant, seller, or publisher fraud.</w:t>
       </w:r>
     </w:p>
     <w:p>
@@ -1983,7 +1992,6 @@
           <w:sz w:val="20"/>
           <w:szCs w:val="20"/>
         </w:rPr>
-        <w:lastRenderedPageBreak/>
         <w:t>I’ve worked at companies where we do some of the riskiest things imaginable – like lending thousands of dollars to complete strangers over the internet and hoping they pay us back</w:t>
       </w:r>
     </w:p>
@@ -2138,6 +2146,7 @@
           <w:sz w:val="20"/>
           <w:szCs w:val="20"/>
         </w:rPr>
+        <w:lastRenderedPageBreak/>
         <w:t xml:space="preserve">ELVT’s portfolio and analytic teams leverage SAS, SQL Server, and some R. The data science team leveraging primarily R and Python. And our  </w:t>
       </w:r>
     </w:p>
@@ -2242,19 +2251,23 @@
           <w:sz w:val="20"/>
           <w:szCs w:val="20"/>
         </w:rPr>
-        <w:t xml:space="preserve">Leading tactical quantitative teams is easily where I’m most at home. At the </w:t>
-      </w:r>
-      <w:proofErr w:type="gramStart"/>
-      <w:r>
+        <w:t xml:space="preserve">Leading tactical quantitative teams is easily where I’m most at home. At the service . And it’s really something that I’ve made into a highlight everywhere I go. At Elevate I host a bi-weekly analytics methodology collaboration. I was also responsible for training and working with </w:t>
+      </w:r>
+    </w:p>
+    <w:p>
+      <w:pPr>
+        <w:pStyle w:val="ListParagraph"/>
+        <w:numPr>
+          <w:ilvl w:val="0"/>
+          <w:numId w:val="10"/>
+        </w:numPr>
         <w:rPr>
           <w:rFonts w:ascii="Arial" w:hAnsi="Arial" w:cs="Arial"/>
           <w:color w:val="44546A" w:themeColor="text2"/>
           <w:sz w:val="20"/>
           <w:szCs w:val="20"/>
         </w:rPr>
-        <w:t>service .</w:t>
-      </w:r>
-      <w:proofErr w:type="gramEnd"/>
+      </w:pPr>
       <w:r>
         <w:rPr>
           <w:rFonts w:ascii="Arial" w:hAnsi="Arial" w:cs="Arial"/>
@@ -2262,41 +2275,17 @@
           <w:sz w:val="20"/>
           <w:szCs w:val="20"/>
         </w:rPr>
-        <w:t xml:space="preserve"> And it’s really something that I’ve made into a highlight everywhere I go. At Elevate I host a bi-weekly analytics methodology collaboration. I was also responsible for training and working with </w:t>
-      </w:r>
-    </w:p>
-    <w:p>
-      <w:pPr>
-        <w:pStyle w:val="ListParagraph"/>
-        <w:numPr>
-          <w:ilvl w:val="0"/>
-          <w:numId w:val="10"/>
-        </w:numPr>
-        <w:rPr>
-          <w:rFonts w:ascii="Arial" w:hAnsi="Arial" w:cs="Arial"/>
-          <w:color w:val="44546A" w:themeColor="text2"/>
+        <w:t>When I worked at Elevate I trained two junior analysts</w:t>
+      </w:r>
+    </w:p>
+    <w:p>
+      <w:pPr>
+        <w:rPr>
+          <w:rFonts w:ascii="Arial" w:hAnsi="Arial" w:cs="Arial"/>
           <w:sz w:val="20"/>
           <w:szCs w:val="20"/>
         </w:rPr>
       </w:pPr>
-      <w:r>
-        <w:rPr>
-          <w:rFonts w:ascii="Arial" w:hAnsi="Arial" w:cs="Arial"/>
-          <w:color w:val="44546A" w:themeColor="text2"/>
-          <w:sz w:val="20"/>
-          <w:szCs w:val="20"/>
-        </w:rPr>
-        <w:t>When I worked at Elevate I trained two junior analysts</w:t>
-      </w:r>
-    </w:p>
-    <w:p>
-      <w:pPr>
-        <w:rPr>
-          <w:rFonts w:ascii="Arial" w:hAnsi="Arial" w:cs="Arial"/>
-          <w:sz w:val="20"/>
-          <w:szCs w:val="20"/>
-        </w:rPr>
-      </w:pPr>
     </w:p>
     <w:p>
       <w:pPr>
@@ -2334,6 +2323,1570 @@
         <w:t xml:space="preserve">Is there anything that I’ve said or haven’t said that might make you believe I’m anything but an ideal candidate? </w:t>
       </w:r>
     </w:p>
+    <w:p>
+      <w:pPr>
+        <w:rPr>
+          <w:rFonts w:ascii="Arial" w:hAnsi="Arial" w:cs="Arial"/>
+        </w:rPr>
+      </w:pPr>
+    </w:p>
+    <w:p>
+      <w:pPr>
+        <w:pStyle w:val="Heading2"/>
+        <w:rPr>
+          <w:b/>
+          <w:u w:val="single"/>
+        </w:rPr>
+      </w:pPr>
+      <w:r>
+        <w:rPr>
+          <w:b/>
+          <w:u w:val="single"/>
+        </w:rPr>
+        <w:t>Types of fraud at Uber</w:t>
+      </w:r>
+    </w:p>
+    <w:p>
+      <w:pPr>
+        <w:pStyle w:val="ListParagraph"/>
+        <w:numPr>
+          <w:ilvl w:val="0"/>
+          <w:numId w:val="11"/>
+        </w:numPr>
+      </w:pPr>
+      <w:r>
+        <w:t>Driver Fraud</w:t>
+      </w:r>
+    </w:p>
+    <w:p>
+      <w:pPr>
+        <w:pStyle w:val="ListParagraph"/>
+        <w:numPr>
+          <w:ilvl w:val="1"/>
+          <w:numId w:val="11"/>
+        </w:numPr>
+      </w:pPr>
+      <w:r>
+        <w:t xml:space="preserve">Compliance/criminal </w:t>
+      </w:r>
+    </w:p>
+    <w:p>
+      <w:pPr>
+        <w:pStyle w:val="ListParagraph"/>
+        <w:numPr>
+          <w:ilvl w:val="2"/>
+          <w:numId w:val="11"/>
+        </w:numPr>
+      </w:pPr>
+      <w:r>
+        <w:t>Underage</w:t>
+      </w:r>
+    </w:p>
+    <w:p>
+      <w:pPr>
+        <w:pStyle w:val="ListParagraph"/>
+        <w:numPr>
+          <w:ilvl w:val="2"/>
+          <w:numId w:val="11"/>
+        </w:numPr>
+      </w:pPr>
+      <w:r>
+        <w:t>Other driver</w:t>
+      </w:r>
+    </w:p>
+    <w:p>
+      <w:pPr>
+        <w:pStyle w:val="ListParagraph"/>
+        <w:numPr>
+          <w:ilvl w:val="2"/>
+          <w:numId w:val="11"/>
+        </w:numPr>
+      </w:pPr>
+      <w:r>
+        <w:t>Soliciting other business</w:t>
+      </w:r>
+    </w:p>
+    <w:p>
+      <w:pPr>
+        <w:pStyle w:val="ListParagraph"/>
+        <w:numPr>
+          <w:ilvl w:val="2"/>
+          <w:numId w:val="11"/>
+        </w:numPr>
+      </w:pPr>
+      <w:r>
+        <w:t>Ineligible to drive (suspended license, DUI, criminals)</w:t>
+      </w:r>
+    </w:p>
+    <w:p>
+      <w:pPr>
+        <w:pStyle w:val="ListParagraph"/>
+        <w:numPr>
+          <w:ilvl w:val="1"/>
+          <w:numId w:val="11"/>
+        </w:numPr>
+      </w:pPr>
+      <w:r>
+        <w:t>Third Party</w:t>
+      </w:r>
+    </w:p>
+    <w:p>
+      <w:pPr>
+        <w:pStyle w:val="ListParagraph"/>
+        <w:numPr>
+          <w:ilvl w:val="2"/>
+          <w:numId w:val="11"/>
+        </w:numPr>
+      </w:pPr>
+      <w:r>
+        <w:t>Fake docs</w:t>
+      </w:r>
+    </w:p>
+    <w:p>
+      <w:pPr>
+        <w:pStyle w:val="ListParagraph"/>
+        <w:numPr>
+          <w:ilvl w:val="1"/>
+          <w:numId w:val="11"/>
+        </w:numPr>
+      </w:pPr>
+      <w:r>
+        <w:t>First Party</w:t>
+      </w:r>
+    </w:p>
+    <w:p>
+      <w:pPr>
+        <w:pStyle w:val="ListParagraph"/>
+        <w:numPr>
+          <w:ilvl w:val="2"/>
+          <w:numId w:val="11"/>
+        </w:numPr>
+      </w:pPr>
+      <w:r>
+        <w:t>Fake docs</w:t>
+      </w:r>
+    </w:p>
+    <w:p>
+      <w:pPr>
+        <w:pStyle w:val="ListParagraph"/>
+        <w:numPr>
+          <w:ilvl w:val="2"/>
+          <w:numId w:val="11"/>
+        </w:numPr>
+      </w:pPr>
+      <w:r>
+        <w:t>Upcharges</w:t>
+      </w:r>
+    </w:p>
+    <w:p>
+      <w:pPr>
+        <w:pStyle w:val="ListParagraph"/>
+        <w:numPr>
+          <w:ilvl w:val="2"/>
+          <w:numId w:val="11"/>
+        </w:numPr>
+      </w:pPr>
+      <w:r>
+        <w:t>Fake cleaning fees</w:t>
+      </w:r>
+    </w:p>
+    <w:p>
+      <w:pPr>
+        <w:pStyle w:val="ListParagraph"/>
+        <w:numPr>
+          <w:ilvl w:val="2"/>
+          <w:numId w:val="11"/>
+        </w:numPr>
+      </w:pPr>
+      <w:r>
+        <w:t>Self rides</w:t>
+      </w:r>
+    </w:p>
+    <w:p>
+      <w:pPr>
+        <w:pStyle w:val="ListParagraph"/>
+        <w:numPr>
+          <w:ilvl w:val="1"/>
+          <w:numId w:val="11"/>
+        </w:numPr>
+      </w:pPr>
+      <w:r>
+        <w:t>Other car</w:t>
+      </w:r>
+    </w:p>
+    <w:p>
+      <w:pPr>
+        <w:pStyle w:val="ListParagraph"/>
+        <w:numPr>
+          <w:ilvl w:val="0"/>
+          <w:numId w:val="11"/>
+        </w:numPr>
+      </w:pPr>
+      <w:r>
+        <w:t>Customer Fraud</w:t>
+      </w:r>
+    </w:p>
+    <w:p>
+      <w:pPr>
+        <w:pStyle w:val="ListParagraph"/>
+        <w:numPr>
+          <w:ilvl w:val="1"/>
+          <w:numId w:val="11"/>
+        </w:numPr>
+      </w:pPr>
+      <w:r>
+        <w:t xml:space="preserve">Compliance/criminal </w:t>
+      </w:r>
+    </w:p>
+    <w:p>
+      <w:pPr>
+        <w:pStyle w:val="ListParagraph"/>
+        <w:numPr>
+          <w:ilvl w:val="2"/>
+          <w:numId w:val="11"/>
+        </w:numPr>
+      </w:pPr>
+      <w:r>
+        <w:t>Underage</w:t>
+      </w:r>
+    </w:p>
+    <w:p>
+      <w:pPr>
+        <w:pStyle w:val="ListParagraph"/>
+        <w:numPr>
+          <w:ilvl w:val="1"/>
+          <w:numId w:val="11"/>
+        </w:numPr>
+      </w:pPr>
+      <w:r>
+        <w:t>Competitor Fraud</w:t>
+      </w:r>
+    </w:p>
+    <w:p>
+      <w:pPr>
+        <w:pStyle w:val="ListParagraph"/>
+        <w:numPr>
+          <w:ilvl w:val="2"/>
+          <w:numId w:val="11"/>
+        </w:numPr>
+      </w:pPr>
+      <w:r>
+        <w:t>Excessive cancellation</w:t>
+      </w:r>
+    </w:p>
+    <w:p>
+      <w:pPr>
+        <w:pStyle w:val="ListParagraph"/>
+        <w:numPr>
+          <w:ilvl w:val="1"/>
+          <w:numId w:val="11"/>
+        </w:numPr>
+      </w:pPr>
+      <w:r>
+        <w:t>Promotion Fraud</w:t>
+      </w:r>
+    </w:p>
+    <w:p>
+      <w:pPr>
+        <w:pStyle w:val="ListParagraph"/>
+        <w:numPr>
+          <w:ilvl w:val="2"/>
+          <w:numId w:val="11"/>
+        </w:numPr>
+      </w:pPr>
+      <w:r>
+        <w:t>Rider creates a bunch of accounts trying to get free rides</w:t>
+      </w:r>
+    </w:p>
+    <w:p>
+      <w:pPr>
+        <w:pStyle w:val="ListParagraph"/>
+        <w:numPr>
+          <w:ilvl w:val="1"/>
+          <w:numId w:val="11"/>
+        </w:numPr>
+      </w:pPr>
+      <w:r>
+        <w:t>Refund/Credit abuse</w:t>
+      </w:r>
+    </w:p>
+    <w:p>
+      <w:pPr>
+        <w:pStyle w:val="ListParagraph"/>
+        <w:numPr>
+          <w:ilvl w:val="2"/>
+          <w:numId w:val="11"/>
+        </w:numPr>
+      </w:pPr>
+      <w:r>
+        <w:t xml:space="preserve">Multiple requests for refunds </w:t>
+      </w:r>
+    </w:p>
+    <w:p>
+      <w:pPr>
+        <w:pStyle w:val="ListParagraph"/>
+        <w:numPr>
+          <w:ilvl w:val="1"/>
+          <w:numId w:val="11"/>
+        </w:numPr>
+      </w:pPr>
+      <w:r>
+        <w:t>Chargeback fraud</w:t>
+      </w:r>
+    </w:p>
+    <w:p>
+      <w:pPr>
+        <w:pStyle w:val="ListParagraph"/>
+        <w:numPr>
+          <w:ilvl w:val="2"/>
+          <w:numId w:val="11"/>
+        </w:numPr>
+      </w:pPr>
+      <w:r>
+        <w:lastRenderedPageBreak/>
+        <w:t>Developing confidence around fraud signatures</w:t>
+      </w:r>
+    </w:p>
+    <w:p>
+      <w:pPr>
+        <w:pStyle w:val="ListParagraph"/>
+        <w:numPr>
+          <w:ilvl w:val="2"/>
+          <w:numId w:val="11"/>
+        </w:numPr>
+      </w:pPr>
+      <w:r>
+        <w:t>Third Party</w:t>
+      </w:r>
+    </w:p>
+    <w:p>
+      <w:pPr>
+        <w:pStyle w:val="ListParagraph"/>
+        <w:numPr>
+          <w:ilvl w:val="3"/>
+          <w:numId w:val="11"/>
+        </w:numPr>
+      </w:pPr>
+      <w:r>
+        <w:t>High confidence</w:t>
+      </w:r>
+    </w:p>
+    <w:p>
+      <w:pPr>
+        <w:pStyle w:val="ListParagraph"/>
+        <w:numPr>
+          <w:ilvl w:val="4"/>
+          <w:numId w:val="11"/>
+        </w:numPr>
+      </w:pPr>
+      <w:r>
+        <w:t>Fraud rings identified</w:t>
+      </w:r>
+    </w:p>
+    <w:p>
+      <w:pPr>
+        <w:pStyle w:val="ListParagraph"/>
+        <w:numPr>
+          <w:ilvl w:val="3"/>
+          <w:numId w:val="11"/>
+        </w:numPr>
+      </w:pPr>
+      <w:r>
+        <w:t>Medium confidence</w:t>
+      </w:r>
+    </w:p>
+    <w:p>
+      <w:pPr>
+        <w:pStyle w:val="ListParagraph"/>
+        <w:numPr>
+          <w:ilvl w:val="4"/>
+          <w:numId w:val="11"/>
+        </w:numPr>
+      </w:pPr>
+      <w:r>
+        <w:t>Customer IDT researched and verified by agent</w:t>
+      </w:r>
+    </w:p>
+    <w:p>
+      <w:pPr>
+        <w:pStyle w:val="ListParagraph"/>
+        <w:numPr>
+          <w:ilvl w:val="3"/>
+          <w:numId w:val="11"/>
+        </w:numPr>
+      </w:pPr>
+      <w:r>
+        <w:t>Low confidence</w:t>
+      </w:r>
+    </w:p>
+    <w:p>
+      <w:pPr>
+        <w:pStyle w:val="ListParagraph"/>
+        <w:numPr>
+          <w:ilvl w:val="4"/>
+          <w:numId w:val="11"/>
+        </w:numPr>
+      </w:pPr>
+      <w:r>
+        <w:t>Existing fraud defenses stopped the transactions</w:t>
+      </w:r>
+    </w:p>
+    <w:p>
+      <w:pPr>
+        <w:pStyle w:val="ListParagraph"/>
+        <w:numPr>
+          <w:ilvl w:val="2"/>
+          <w:numId w:val="11"/>
+        </w:numPr>
+      </w:pPr>
+      <w:r>
+        <w:t>First Party Fraud</w:t>
+      </w:r>
+    </w:p>
+    <w:p>
+      <w:pPr>
+        <w:pStyle w:val="ListParagraph"/>
+        <w:numPr>
+          <w:ilvl w:val="3"/>
+          <w:numId w:val="11"/>
+        </w:numPr>
+      </w:pPr>
+      <w:r>
+        <w:t>Driver and customer disagree on charge</w:t>
+      </w:r>
+    </w:p>
+    <w:p>
+      <w:pPr>
+        <w:pStyle w:val="ListParagraph"/>
+        <w:numPr>
+          <w:ilvl w:val="3"/>
+          <w:numId w:val="11"/>
+        </w:numPr>
+      </w:pPr>
+      <w:r>
+        <w:t>Customer</w:t>
+      </w:r>
+    </w:p>
+    <w:p>
+      <w:pPr>
+        <w:pStyle w:val="ListParagraph"/>
+        <w:numPr>
+          <w:ilvl w:val="3"/>
+          <w:numId w:val="11"/>
+        </w:numPr>
+      </w:pPr>
+      <w:r>
+        <w:t>Mitigation strategy</w:t>
+      </w:r>
+    </w:p>
+    <w:p>
+      <w:pPr>
+        <w:pStyle w:val="ListParagraph"/>
+        <w:numPr>
+          <w:ilvl w:val="4"/>
+          <w:numId w:val="11"/>
+        </w:numPr>
+      </w:pPr>
+      <w:r>
+        <w:t>Assign a risk score for the customer</w:t>
+      </w:r>
+    </w:p>
+    <w:p>
+      <w:pPr>
+        <w:pStyle w:val="ListParagraph"/>
+        <w:numPr>
+          <w:ilvl w:val="4"/>
+          <w:numId w:val="11"/>
+        </w:numPr>
+      </w:pPr>
+      <w:r>
+        <w:t>Ask for confirmation about intended route prior to starting</w:t>
+      </w:r>
+    </w:p>
+    <w:p>
+      <w:pPr>
+        <w:pStyle w:val="ListParagraph"/>
+        <w:numPr>
+          <w:ilvl w:val="4"/>
+          <w:numId w:val="11"/>
+        </w:numPr>
+      </w:pPr>
+      <w:r>
+        <w:t>Display fun facts about driver prior to starting off</w:t>
+      </w:r>
+    </w:p>
+    <w:p>
+      <w:pPr>
+        <w:pStyle w:val="ListParagraph"/>
+        <w:numPr>
+          <w:ilvl w:val="4"/>
+          <w:numId w:val="11"/>
+        </w:numPr>
+      </w:pPr>
+      <w:r>
+        <w:t xml:space="preserve">Have drivers that the rider may be more empathetic less-likely to chargeback on accept the ride in peak supply times </w:t>
+      </w:r>
+    </w:p>
+    <w:p>
+      <w:pPr>
+        <w:pStyle w:val="ListParagraph"/>
+        <w:numPr>
+          <w:ilvl w:val="2"/>
+          <w:numId w:val="11"/>
+        </w:numPr>
+      </w:pPr>
+      <w:r>
+        <w:t>NSF</w:t>
+      </w:r>
+    </w:p>
+    <w:p>
+      <w:pPr>
+        <w:pStyle w:val="ListParagraph"/>
+        <w:numPr>
+          <w:ilvl w:val="3"/>
+          <w:numId w:val="11"/>
+        </w:numPr>
+      </w:pPr>
+      <w:r>
+        <w:t>Credit card limit issues</w:t>
+      </w:r>
+    </w:p>
+    <w:p/>
+    <w:p>
+      <w:r>
+        <w:t xml:space="preserve">Uber – David, Amy from Risk. 2 heads of risk, xin ge … jiao </w:t>
+      </w:r>
+    </w:p>
+    <w:p>
+      <w:pPr>
+        <w:pStyle w:val="ListParagraph"/>
+        <w:numPr>
+          <w:ilvl w:val="0"/>
+          <w:numId w:val="11"/>
+        </w:numPr>
+      </w:pPr>
+      <w:r>
+        <w:t>2 or 3 days</w:t>
+      </w:r>
+    </w:p>
+    <w:p>
+      <w:pPr>
+        <w:pStyle w:val="ListParagraph"/>
+        <w:numPr>
+          <w:ilvl w:val="0"/>
+          <w:numId w:val="11"/>
+        </w:numPr>
+      </w:pPr>
+      <w:r>
+        <w:t>Once I come onsite, they’ll arrange the hotel and travel</w:t>
+      </w:r>
+    </w:p>
+    <w:p>
+      <w:pPr>
+        <w:pStyle w:val="ListParagraph"/>
+        <w:numPr>
+          <w:ilvl w:val="0"/>
+          <w:numId w:val="11"/>
+        </w:numPr>
+      </w:pPr>
+      <w:r>
+        <w:t xml:space="preserve">6 people – 30 / 45 minutes per person. 4.5 hours </w:t>
+      </w:r>
+    </w:p>
+    <w:p>
+      <w:pPr>
+        <w:pStyle w:val="ListParagraph"/>
+        <w:numPr>
+          <w:ilvl w:val="1"/>
+          <w:numId w:val="11"/>
+        </w:numPr>
+      </w:pPr>
+      <w:r>
+        <w:t>Technical skills</w:t>
+      </w:r>
+    </w:p>
+    <w:p>
+      <w:pPr>
+        <w:pStyle w:val="ListParagraph"/>
+        <w:numPr>
+          <w:ilvl w:val="1"/>
+          <w:numId w:val="11"/>
+        </w:numPr>
+      </w:pPr>
+      <w:r>
+        <w:t>Analytical skills</w:t>
+      </w:r>
+    </w:p>
+    <w:p>
+      <w:pPr>
+        <w:pStyle w:val="ListParagraph"/>
+        <w:numPr>
+          <w:ilvl w:val="1"/>
+          <w:numId w:val="11"/>
+        </w:numPr>
+      </w:pPr>
+      <w:r>
+        <w:t>Knowledge of risk</w:t>
+      </w:r>
+    </w:p>
+    <w:p>
+      <w:pPr>
+        <w:pStyle w:val="ListParagraph"/>
+        <w:numPr>
+          <w:ilvl w:val="1"/>
+          <w:numId w:val="11"/>
+        </w:numPr>
+      </w:pPr>
+      <w:r>
+        <w:t>Think on my feet, prior knowledge, things that uber specific</w:t>
+      </w:r>
+    </w:p>
+    <w:p>
+      <w:pPr>
+        <w:pStyle w:val="ListParagraph"/>
+        <w:numPr>
+          <w:ilvl w:val="1"/>
+          <w:numId w:val="11"/>
+        </w:numPr>
+      </w:pPr>
+      <w:r>
+        <w:t>Business Communication skills</w:t>
+      </w:r>
+    </w:p>
+    <w:p>
+      <w:pPr>
+        <w:pStyle w:val="ListParagraph"/>
+        <w:numPr>
+          <w:ilvl w:val="2"/>
+          <w:numId w:val="11"/>
+        </w:numPr>
+      </w:pPr>
+      <w:r>
+        <w:t>How passionate you are about Uber, how motivated I am to join</w:t>
+      </w:r>
+    </w:p>
+    <w:p>
+      <w:pPr>
+        <w:pStyle w:val="ListParagraph"/>
+        <w:numPr>
+          <w:ilvl w:val="2"/>
+          <w:numId w:val="11"/>
+        </w:numPr>
+      </w:pPr>
+      <w:r>
+        <w:t>Short term and long term goals</w:t>
+      </w:r>
+    </w:p>
+    <w:p>
+      <w:pPr>
+        <w:pStyle w:val="ListParagraph"/>
+        <w:numPr>
+          <w:ilvl w:val="0"/>
+          <w:numId w:val="11"/>
+        </w:numPr>
+      </w:pPr>
+      <w:r>
+        <w:t xml:space="preserve">Peggy Peng, </w:t>
+      </w:r>
+    </w:p>
+    <w:p>
+      <w:pPr>
+        <w:pStyle w:val="ListParagraph"/>
+        <w:numPr>
+          <w:ilvl w:val="1"/>
+          <w:numId w:val="11"/>
+        </w:numPr>
+      </w:pPr>
+      <w:r>
+        <w:t>Role fit</w:t>
+      </w:r>
+    </w:p>
+    <w:p>
+      <w:pPr>
+        <w:pStyle w:val="ListParagraph"/>
+        <w:numPr>
+          <w:ilvl w:val="1"/>
+          <w:numId w:val="11"/>
+        </w:numPr>
+      </w:pPr>
+      <w:r>
+        <w:t>Technical aptitude</w:t>
+      </w:r>
+    </w:p>
+    <w:p>
+      <w:pPr>
+        <w:pStyle w:val="ListParagraph"/>
+        <w:numPr>
+          <w:ilvl w:val="0"/>
+          <w:numId w:val="11"/>
+        </w:numPr>
+      </w:pPr>
+      <w:r>
+        <w:t>Uber</w:t>
+      </w:r>
+    </w:p>
+    <w:p>
+      <w:pPr>
+        <w:pStyle w:val="ListParagraph"/>
+        <w:numPr>
+          <w:ilvl w:val="1"/>
+          <w:numId w:val="11"/>
+        </w:numPr>
+      </w:pPr>
+      <w:r>
+        <w:t>A bar raiser</w:t>
+      </w:r>
+    </w:p>
+    <w:p>
+      <w:pPr>
+        <w:pStyle w:val="ListParagraph"/>
+        <w:numPr>
+          <w:ilvl w:val="0"/>
+          <w:numId w:val="11"/>
+        </w:numPr>
+      </w:pPr>
+      <w:r>
+        <w:t>Lunch</w:t>
+      </w:r>
+    </w:p>
+    <w:p>
+      <w:pPr>
+        <w:pStyle w:val="ListParagraph"/>
+        <w:numPr>
+          <w:ilvl w:val="1"/>
+          <w:numId w:val="11"/>
+        </w:numPr>
+      </w:pPr>
+      <w:r>
+        <w:t>Before 12 at the cafeteria</w:t>
+      </w:r>
+    </w:p>
+    <w:p>
+      <w:pPr>
+        <w:pStyle w:val="ListParagraph"/>
+        <w:numPr>
+          <w:ilvl w:val="1"/>
+          <w:numId w:val="11"/>
+        </w:numPr>
+      </w:pPr>
+      <w:r>
+        <w:t>After the onsite walk us out</w:t>
+      </w:r>
+    </w:p>
+    <w:p>
+      <w:pPr>
+        <w:pStyle w:val="ListParagraph"/>
+        <w:numPr>
+          <w:ilvl w:val="1"/>
+          <w:numId w:val="11"/>
+        </w:numPr>
+      </w:pPr>
+      <w:r>
+        <w:t>What went well, what didn’t go well</w:t>
+      </w:r>
+    </w:p>
+    <w:p>
+      <w:pPr>
+        <w:pStyle w:val="ListParagraph"/>
+        <w:numPr>
+          <w:ilvl w:val="0"/>
+          <w:numId w:val="11"/>
+        </w:numPr>
+      </w:pPr>
+      <w:r>
+        <w:t>Favorite teams</w:t>
+      </w:r>
+    </w:p>
+    <w:p>
+      <w:pPr>
+        <w:pStyle w:val="ListParagraph"/>
+        <w:numPr>
+          <w:ilvl w:val="1"/>
+          <w:numId w:val="11"/>
+        </w:numPr>
+      </w:pPr>
+      <w:r>
+        <w:t>15,000 learning advancements</w:t>
+      </w:r>
+    </w:p>
+    <w:p>
+      <w:pPr>
+        <w:pStyle w:val="ListParagraph"/>
+        <w:numPr>
+          <w:ilvl w:val="1"/>
+          <w:numId w:val="11"/>
+        </w:numPr>
+      </w:pPr>
+      <w:r>
+        <w:t>Best of the best</w:t>
+      </w:r>
+    </w:p>
+    <w:p>
+      <w:pPr>
+        <w:pStyle w:val="ListParagraph"/>
+        <w:numPr>
+          <w:ilvl w:val="1"/>
+          <w:numId w:val="11"/>
+        </w:numPr>
+      </w:pPr>
+      <w:r>
+        <w:lastRenderedPageBreak/>
+        <w:t xml:space="preserve">Ze and Xin Ge (jee), 50 </w:t>
+      </w:r>
+    </w:p>
+    <w:p>
+      <w:pPr>
+        <w:pStyle w:val="ListParagraph"/>
+        <w:numPr>
+          <w:ilvl w:val="2"/>
+          <w:numId w:val="11"/>
+        </w:numPr>
+      </w:pPr>
+      <w:r>
+        <w:t>Legends in the risk and fraud space</w:t>
+      </w:r>
+    </w:p>
+    <w:p>
+      <w:pPr>
+        <w:pStyle w:val="ListParagraph"/>
+        <w:numPr>
+          <w:ilvl w:val="1"/>
+          <w:numId w:val="11"/>
+        </w:numPr>
+      </w:pPr>
+      <w:r>
+        <w:t>Uber moves with the interview process</w:t>
+      </w:r>
+    </w:p>
+    <w:p>
+      <w:pPr>
+        <w:pStyle w:val="ListParagraph"/>
+        <w:numPr>
+          <w:ilvl w:val="2"/>
+          <w:numId w:val="11"/>
+        </w:numPr>
+      </w:pPr>
+      <w:r>
+        <w:t>Decision in the next steps within 2-3 business days</w:t>
+      </w:r>
+    </w:p>
+    <w:p>
+      <w:pPr>
+        <w:pStyle w:val="ListParagraph"/>
+        <w:numPr>
+          <w:ilvl w:val="2"/>
+          <w:numId w:val="11"/>
+        </w:numPr>
+      </w:pPr>
+      <w:r>
+        <w:t>Offer in the next two days</w:t>
+      </w:r>
+    </w:p>
+    <w:p>
+      <w:pPr>
+        <w:pStyle w:val="ListParagraph"/>
+        <w:numPr>
+          <w:ilvl w:val="2"/>
+          <w:numId w:val="11"/>
+        </w:numPr>
+      </w:pPr>
+      <w:r>
+        <w:t>Offer within 48 hours to make the decision</w:t>
+      </w:r>
+    </w:p>
+    <w:p>
+      <w:pPr>
+        <w:pStyle w:val="ListParagraph"/>
+        <w:numPr>
+          <w:ilvl w:val="1"/>
+          <w:numId w:val="11"/>
+        </w:numPr>
+      </w:pPr>
+      <w:r>
+        <w:t>Friends and bonded, and a lot of team bonding</w:t>
+      </w:r>
+    </w:p>
+    <w:p>
+      <w:pPr>
+        <w:pStyle w:val="ListParagraph"/>
+        <w:numPr>
+          <w:ilvl w:val="1"/>
+          <w:numId w:val="11"/>
+        </w:numPr>
+      </w:pPr>
+      <w:r>
+        <w:t>Peggy Peng, Manager</w:t>
+      </w:r>
+    </w:p>
+    <w:p>
+      <w:pPr>
+        <w:pStyle w:val="ListParagraph"/>
+        <w:numPr>
+          <w:ilvl w:val="2"/>
+          <w:numId w:val="11"/>
+        </w:numPr>
+      </w:pPr>
+      <w:r>
+        <w:t>Peggy can do review</w:t>
+      </w:r>
+    </w:p>
+    <w:p>
+      <w:pPr>
+        <w:pStyle w:val="ListParagraph"/>
+        <w:numPr>
+          <w:ilvl w:val="2"/>
+          <w:numId w:val="11"/>
+        </w:numPr>
+      </w:pPr>
+      <w:r>
+        <w:t>TJ – Xin</w:t>
+      </w:r>
+    </w:p>
+    <w:p>
+      <w:pPr>
+        <w:pStyle w:val="ListParagraph"/>
+        <w:numPr>
+          <w:ilvl w:val="1"/>
+          <w:numId w:val="11"/>
+        </w:numPr>
+      </w:pPr>
+      <w:r>
+        <w:t>40 people</w:t>
+      </w:r>
+    </w:p>
+    <w:p>
+      <w:pPr>
+        <w:pStyle w:val="ListParagraph"/>
+        <w:numPr>
+          <w:ilvl w:val="0"/>
+          <w:numId w:val="11"/>
+        </w:numPr>
+      </w:pPr>
+      <w:r>
+        <w:t>Energy – Uber</w:t>
+      </w:r>
+    </w:p>
+    <w:p>
+      <w:pPr>
+        <w:pStyle w:val="ListParagraph"/>
+        <w:numPr>
+          <w:ilvl w:val="1"/>
+          <w:numId w:val="11"/>
+        </w:numPr>
+      </w:pPr>
+      <w:r>
+        <w:t>The energy within Uber, momentum, and speed. You are all working together</w:t>
+      </w:r>
+    </w:p>
+    <w:p>
+      <w:pPr>
+        <w:pStyle w:val="ListParagraph"/>
+        <w:numPr>
+          <w:ilvl w:val="0"/>
+          <w:numId w:val="11"/>
+        </w:numPr>
+      </w:pPr>
+      <w:r>
+        <w:t>Interviewer</w:t>
+      </w:r>
+    </w:p>
+    <w:p>
+      <w:pPr>
+        <w:pStyle w:val="ListParagraph"/>
+        <w:numPr>
+          <w:ilvl w:val="1"/>
+          <w:numId w:val="11"/>
+        </w:numPr>
+      </w:pPr>
+      <w:r>
+        <w:t>Split between Palo alto and san Francisco</w:t>
+      </w:r>
+    </w:p>
+    <w:p/>
+    <w:p>
+      <w:pPr>
+        <w:pStyle w:val="Heading2"/>
+      </w:pPr>
+      <w:r>
+        <w:t>Uber</w:t>
+      </w:r>
+    </w:p>
+    <w:p>
+      <w:pPr>
+        <w:pStyle w:val="ListParagraph"/>
+        <w:numPr>
+          <w:ilvl w:val="0"/>
+          <w:numId w:val="12"/>
+        </w:numPr>
+      </w:pPr>
+      <w:r>
+        <w:t>Schedule</w:t>
+      </w:r>
+    </w:p>
+    <w:p>
+      <w:pPr>
+        <w:pStyle w:val="ListParagraph"/>
+        <w:numPr>
+          <w:ilvl w:val="0"/>
+          <w:numId w:val="12"/>
+        </w:numPr>
+      </w:pPr>
+      <w:r>
+        <w:t>Replying back</w:t>
+      </w:r>
+    </w:p>
+    <w:p>
+      <w:pPr>
+        <w:pStyle w:val="ListParagraph"/>
+        <w:numPr>
+          <w:ilvl w:val="1"/>
+          <w:numId w:val="12"/>
+        </w:numPr>
+      </w:pPr>
+      <w:r>
+        <w:t>Dietary restrictions</w:t>
+      </w:r>
+    </w:p>
+    <w:p>
+      <w:pPr>
+        <w:pStyle w:val="ListParagraph"/>
+        <w:numPr>
+          <w:ilvl w:val="0"/>
+          <w:numId w:val="12"/>
+        </w:numPr>
+      </w:pPr>
+      <w:r>
+        <w:t>Dress</w:t>
+      </w:r>
+    </w:p>
+    <w:p>
+      <w:pPr>
+        <w:pStyle w:val="ListParagraph"/>
+        <w:numPr>
+          <w:ilvl w:val="1"/>
+          <w:numId w:val="12"/>
+        </w:numPr>
+      </w:pPr>
+      <w:r>
+        <w:t>Casual</w:t>
+      </w:r>
+    </w:p>
+    <w:p>
+      <w:pPr>
+        <w:pStyle w:val="ListParagraph"/>
+        <w:numPr>
+          <w:ilvl w:val="0"/>
+          <w:numId w:val="12"/>
+        </w:numPr>
+      </w:pPr>
+      <w:r>
+        <w:t>Arrival</w:t>
+      </w:r>
+    </w:p>
+    <w:p>
+      <w:pPr>
+        <w:pStyle w:val="ListParagraph"/>
+        <w:numPr>
+          <w:ilvl w:val="1"/>
+          <w:numId w:val="12"/>
+        </w:numPr>
+      </w:pPr>
+      <w:r>
+        <w:t>Sign in on Ipad</w:t>
+      </w:r>
+    </w:p>
+    <w:p>
+      <w:pPr>
+        <w:pStyle w:val="ListParagraph"/>
+        <w:numPr>
+          <w:ilvl w:val="1"/>
+          <w:numId w:val="12"/>
+        </w:numPr>
+      </w:pPr>
+      <w:r>
+        <w:t>Meet with kevin</w:t>
+      </w:r>
+    </w:p>
+    <w:p>
+      <w:pPr>
+        <w:pStyle w:val="ListParagraph"/>
+        <w:numPr>
+          <w:ilvl w:val="0"/>
+          <w:numId w:val="12"/>
+        </w:numPr>
+      </w:pPr>
+      <w:r>
+        <w:t>Interview</w:t>
+      </w:r>
+    </w:p>
+    <w:p>
+      <w:pPr>
+        <w:pStyle w:val="ListParagraph"/>
+        <w:numPr>
+          <w:ilvl w:val="1"/>
+          <w:numId w:val="12"/>
+        </w:numPr>
+      </w:pPr>
+      <w:r>
+        <w:t>Bring a laptop, resume, cards</w:t>
+      </w:r>
+    </w:p>
+    <w:p>
+      <w:pPr>
+        <w:pStyle w:val="ListParagraph"/>
+        <w:numPr>
+          <w:ilvl w:val="1"/>
+          <w:numId w:val="12"/>
+        </w:numPr>
+      </w:pPr>
+      <w:r>
+        <w:t xml:space="preserve">Read news about the company </w:t>
+      </w:r>
+      <w:hyperlink r:id="rId5" w:tgtFrame="_blank" w:history="1">
+        <w:r>
+          <w:rPr>
+            <w:rStyle w:val="Hyperlink"/>
+            <w:rFonts w:ascii="Helvetica" w:hAnsi="Helvetica" w:cs="Helvetica"/>
+            <w:color w:val="1155CC"/>
+            <w:shd w:val="clear" w:color="auto" w:fill="FFFFFF"/>
+          </w:rPr>
+          <w:t>Uber's Newsroom</w:t>
+        </w:r>
+      </w:hyperlink>
+    </w:p>
+    <w:p>
+      <w:pPr>
+        <w:pStyle w:val="ListParagraph"/>
+        <w:numPr>
+          <w:ilvl w:val="1"/>
+          <w:numId w:val="12"/>
+        </w:numPr>
+      </w:pPr>
+      <w:r>
+        <w:t>Hacker Rank</w:t>
+      </w:r>
+    </w:p>
+    <w:p>
+      <w:pPr>
+        <w:pStyle w:val="ListParagraph"/>
+        <w:numPr>
+          <w:ilvl w:val="2"/>
+          <w:numId w:val="12"/>
+        </w:numPr>
+      </w:pPr>
+      <w:hyperlink r:id="rId6" w:history="1">
+        <w:r>
+          <w:rPr>
+            <w:rStyle w:val="Hyperlink"/>
+          </w:rPr>
+          <w:t>https://codepair.hackerrank.com/paper/yzvtyqktiiwjkslmhjcatxqyxqmosrac?b=eyJpbnRlcnZpZXdfaWQiOjM4MTI5MCwicm9sZSI6ImludGVydmlld2VyIiwic2hvcnRfdXJsIjoiaHR0cDovL2hyLmdzLzFiYjlkYSJ9</w:t>
+        </w:r>
+      </w:hyperlink>
+    </w:p>
+    <w:p>
+      <w:pPr>
+        <w:pStyle w:val="ListParagraph"/>
+        <w:numPr>
+          <w:ilvl w:val="0"/>
+          <w:numId w:val="12"/>
+        </w:numPr>
+      </w:pPr>
+      <w:r>
+        <w:t>Additional Followups</w:t>
+      </w:r>
+    </w:p>
+    <w:p>
+      <w:pPr>
+        <w:pStyle w:val="ListParagraph"/>
+        <w:numPr>
+          <w:ilvl w:val="1"/>
+          <w:numId w:val="12"/>
+        </w:numPr>
+      </w:pPr>
+      <w:r>
+        <w:t>No more than $60 per day</w:t>
+      </w:r>
+    </w:p>
+    <w:p>
+      <w:pPr>
+        <w:pStyle w:val="ListParagraph"/>
+        <w:numPr>
+          <w:ilvl w:val="1"/>
+          <w:numId w:val="12"/>
+        </w:numPr>
+      </w:pPr>
+      <w:r>
+        <w:t>UberX to and from the interview</w:t>
+      </w:r>
+    </w:p>
+    <w:p/>
+    <w:p>
+      <w:pPr>
+        <w:shd w:val="clear" w:color="auto" w:fill="FFFFFF"/>
+        <w:spacing w:after="0" w:line="240" w:lineRule="auto"/>
+        <w:ind w:left="757"/>
+        <w:rPr>
+          <w:rFonts w:ascii="Arial" w:eastAsia="Times New Roman" w:hAnsi="Arial" w:cs="Arial"/>
+          <w:color w:val="222222"/>
+          <w:sz w:val="19"/>
+          <w:szCs w:val="19"/>
+        </w:rPr>
+      </w:pPr>
+      <w:r>
+        <w:rPr>
+          <w:rFonts w:ascii="Times New Roman" w:eastAsia="Times New Roman" w:hAnsi="Times New Roman" w:cs="Times New Roman"/>
+          <w:color w:val="222222"/>
+          <w:sz w:val="14"/>
+          <w:szCs w:val="14"/>
+        </w:rPr>
+        <w:t>  </w:t>
+      </w:r>
+      <w:r>
+        <w:rPr>
+          <w:rFonts w:ascii="Cambria" w:eastAsia="Times New Roman" w:hAnsi="Cambria" w:cs="Arial"/>
+          <w:color w:val="222222"/>
+          <w:sz w:val="24"/>
+          <w:szCs w:val="24"/>
+        </w:rPr>
+        <w:t>Your </w:t>
+      </w:r>
+      <w:r>
+        <w:rPr>
+          <w:rFonts w:ascii="Cambria" w:eastAsia="Times New Roman" w:hAnsi="Cambria" w:cs="Arial"/>
+          <w:b/>
+          <w:bCs/>
+          <w:color w:val="222222"/>
+          <w:sz w:val="24"/>
+          <w:szCs w:val="24"/>
+        </w:rPr>
+        <w:t>legal name </w:t>
+      </w:r>
+      <w:r>
+        <w:rPr>
+          <w:rFonts w:ascii="Cambria" w:eastAsia="Times New Roman" w:hAnsi="Cambria" w:cs="Arial"/>
+          <w:color w:val="222222"/>
+          <w:sz w:val="24"/>
+          <w:szCs w:val="24"/>
+        </w:rPr>
+        <w:t>as it appears on your identification</w:t>
+      </w:r>
+      <w:r>
+        <w:rPr>
+          <w:rFonts w:ascii="Cambria" w:eastAsia="Times New Roman" w:hAnsi="Cambria" w:cs="Arial"/>
+          <w:b/>
+          <w:bCs/>
+          <w:color w:val="222222"/>
+          <w:sz w:val="24"/>
+          <w:szCs w:val="24"/>
+        </w:rPr>
+        <w:t>:</w:t>
+      </w:r>
+    </w:p>
+    <w:p>
+      <w:pPr>
+        <w:shd w:val="clear" w:color="auto" w:fill="FFFFFF"/>
+        <w:spacing w:after="0" w:line="240" w:lineRule="auto"/>
+        <w:ind w:left="1477"/>
+        <w:rPr>
+          <w:rFonts w:ascii="Arial" w:eastAsia="Times New Roman" w:hAnsi="Arial" w:cs="Arial"/>
+          <w:color w:val="222222"/>
+          <w:sz w:val="19"/>
+          <w:szCs w:val="19"/>
+        </w:rPr>
+      </w:pPr>
+      <w:r>
+        <w:rPr>
+          <w:rFonts w:ascii="Cambria" w:eastAsia="Times New Roman" w:hAnsi="Cambria" w:cs="Arial"/>
+          <w:color w:val="222222"/>
+          <w:sz w:val="24"/>
+          <w:szCs w:val="24"/>
+        </w:rPr>
+        <w:t>a.</w:t>
+      </w:r>
+      <w:r>
+        <w:rPr>
+          <w:rFonts w:ascii="Times New Roman" w:eastAsia="Times New Roman" w:hAnsi="Times New Roman" w:cs="Times New Roman"/>
+          <w:color w:val="222222"/>
+          <w:sz w:val="14"/>
+          <w:szCs w:val="14"/>
+        </w:rPr>
+        <w:t>      </w:t>
+      </w:r>
+      <w:r>
+        <w:rPr>
+          <w:rFonts w:ascii="Cambria" w:eastAsia="Times New Roman" w:hAnsi="Cambria" w:cs="Arial"/>
+          <w:b/>
+          <w:bCs/>
+          <w:color w:val="222222"/>
+          <w:sz w:val="24"/>
+          <w:szCs w:val="24"/>
+        </w:rPr>
+        <w:t>First:</w:t>
+      </w:r>
+    </w:p>
+    <w:p>
+      <w:pPr>
+        <w:shd w:val="clear" w:color="auto" w:fill="FFFFFF"/>
+        <w:spacing w:after="0" w:line="240" w:lineRule="auto"/>
+        <w:ind w:left="1477"/>
+        <w:rPr>
+          <w:rFonts w:ascii="Arial" w:eastAsia="Times New Roman" w:hAnsi="Arial" w:cs="Arial"/>
+          <w:color w:val="222222"/>
+          <w:sz w:val="19"/>
+          <w:szCs w:val="19"/>
+        </w:rPr>
+      </w:pPr>
+      <w:r>
+        <w:rPr>
+          <w:rFonts w:ascii="Cambria" w:eastAsia="Times New Roman" w:hAnsi="Cambria" w:cs="Arial"/>
+          <w:color w:val="222222"/>
+          <w:sz w:val="24"/>
+          <w:szCs w:val="24"/>
+        </w:rPr>
+        <w:t>b.</w:t>
+      </w:r>
+      <w:r>
+        <w:rPr>
+          <w:rFonts w:ascii="Times New Roman" w:eastAsia="Times New Roman" w:hAnsi="Times New Roman" w:cs="Times New Roman"/>
+          <w:color w:val="222222"/>
+          <w:sz w:val="14"/>
+          <w:szCs w:val="14"/>
+        </w:rPr>
+        <w:t>     </w:t>
+      </w:r>
+      <w:r>
+        <w:rPr>
+          <w:rFonts w:ascii="Cambria" w:eastAsia="Times New Roman" w:hAnsi="Cambria" w:cs="Arial"/>
+          <w:b/>
+          <w:bCs/>
+          <w:color w:val="222222"/>
+          <w:sz w:val="24"/>
+          <w:szCs w:val="24"/>
+        </w:rPr>
+        <w:t>Middle:</w:t>
+      </w:r>
+    </w:p>
+    <w:p>
+      <w:pPr>
+        <w:shd w:val="clear" w:color="auto" w:fill="FFFFFF"/>
+        <w:spacing w:after="0" w:line="240" w:lineRule="auto"/>
+        <w:ind w:left="1477"/>
+        <w:rPr>
+          <w:rFonts w:ascii="Arial" w:eastAsia="Times New Roman" w:hAnsi="Arial" w:cs="Arial"/>
+          <w:color w:val="222222"/>
+          <w:sz w:val="19"/>
+          <w:szCs w:val="19"/>
+        </w:rPr>
+      </w:pPr>
+      <w:r>
+        <w:rPr>
+          <w:rFonts w:ascii="Cambria" w:eastAsia="Times New Roman" w:hAnsi="Cambria" w:cs="Arial"/>
+          <w:color w:val="222222"/>
+          <w:sz w:val="24"/>
+          <w:szCs w:val="24"/>
+        </w:rPr>
+        <w:t>c.</w:t>
+      </w:r>
+      <w:r>
+        <w:rPr>
+          <w:rFonts w:ascii="Times New Roman" w:eastAsia="Times New Roman" w:hAnsi="Times New Roman" w:cs="Times New Roman"/>
+          <w:color w:val="222222"/>
+          <w:sz w:val="14"/>
+          <w:szCs w:val="14"/>
+        </w:rPr>
+        <w:t>      </w:t>
+      </w:r>
+      <w:r>
+        <w:rPr>
+          <w:rFonts w:ascii="Cambria" w:eastAsia="Times New Roman" w:hAnsi="Cambria" w:cs="Arial"/>
+          <w:b/>
+          <w:bCs/>
+          <w:color w:val="222222"/>
+          <w:sz w:val="24"/>
+          <w:szCs w:val="24"/>
+        </w:rPr>
+        <w:t>Last name:</w:t>
+      </w:r>
+    </w:p>
+    <w:p>
+      <w:pPr>
+        <w:shd w:val="clear" w:color="auto" w:fill="FFFFFF"/>
+        <w:spacing w:after="0" w:line="240" w:lineRule="auto"/>
+        <w:ind w:left="757"/>
+        <w:rPr>
+          <w:rFonts w:ascii="Arial" w:eastAsia="Times New Roman" w:hAnsi="Arial" w:cs="Arial"/>
+          <w:color w:val="222222"/>
+          <w:sz w:val="19"/>
+          <w:szCs w:val="19"/>
+        </w:rPr>
+      </w:pPr>
+      <w:r>
+        <w:rPr>
+          <w:rFonts w:ascii="Cambria" w:eastAsia="Times New Roman" w:hAnsi="Cambria" w:cs="Arial"/>
+          <w:color w:val="222222"/>
+          <w:sz w:val="24"/>
+          <w:szCs w:val="24"/>
+        </w:rPr>
+        <w:t>2.</w:t>
+      </w:r>
+      <w:r>
+        <w:rPr>
+          <w:rFonts w:ascii="Times New Roman" w:eastAsia="Times New Roman" w:hAnsi="Times New Roman" w:cs="Times New Roman"/>
+          <w:color w:val="222222"/>
+          <w:sz w:val="14"/>
+          <w:szCs w:val="14"/>
+        </w:rPr>
+        <w:t>     </w:t>
+      </w:r>
+      <w:r>
+        <w:rPr>
+          <w:rFonts w:ascii="Cambria" w:eastAsia="Times New Roman" w:hAnsi="Cambria" w:cs="Arial"/>
+          <w:b/>
+          <w:bCs/>
+          <w:color w:val="222222"/>
+          <w:sz w:val="24"/>
+          <w:szCs w:val="24"/>
+        </w:rPr>
+        <w:t>Date of birth:</w:t>
+      </w:r>
+    </w:p>
+    <w:p>
+      <w:pPr>
+        <w:shd w:val="clear" w:color="auto" w:fill="FFFFFF"/>
+        <w:spacing w:after="0" w:line="240" w:lineRule="auto"/>
+        <w:ind w:left="757"/>
+        <w:rPr>
+          <w:rFonts w:ascii="Arial" w:eastAsia="Times New Roman" w:hAnsi="Arial" w:cs="Arial"/>
+          <w:color w:val="222222"/>
+          <w:sz w:val="19"/>
+          <w:szCs w:val="19"/>
+        </w:rPr>
+      </w:pPr>
+      <w:r>
+        <w:rPr>
+          <w:rFonts w:ascii="Cambria" w:eastAsia="Times New Roman" w:hAnsi="Cambria" w:cs="Arial"/>
+          <w:color w:val="222222"/>
+          <w:sz w:val="24"/>
+          <w:szCs w:val="24"/>
+        </w:rPr>
+        <w:t>3.</w:t>
+      </w:r>
+      <w:r>
+        <w:rPr>
+          <w:rFonts w:ascii="Times New Roman" w:eastAsia="Times New Roman" w:hAnsi="Times New Roman" w:cs="Times New Roman"/>
+          <w:color w:val="222222"/>
+          <w:sz w:val="14"/>
+          <w:szCs w:val="14"/>
+        </w:rPr>
+        <w:t>     </w:t>
+      </w:r>
+      <w:r>
+        <w:rPr>
+          <w:rFonts w:ascii="Cambria" w:eastAsia="Times New Roman" w:hAnsi="Cambria" w:cs="Arial"/>
+          <w:b/>
+          <w:bCs/>
+          <w:color w:val="222222"/>
+          <w:sz w:val="24"/>
+          <w:szCs w:val="24"/>
+        </w:rPr>
+        <w:t>Gender:</w:t>
+      </w:r>
+    </w:p>
+    <w:p>
+      <w:pPr>
+        <w:shd w:val="clear" w:color="auto" w:fill="FFFFFF"/>
+        <w:spacing w:after="0" w:line="240" w:lineRule="auto"/>
+        <w:ind w:left="757"/>
+        <w:rPr>
+          <w:rFonts w:ascii="Arial" w:eastAsia="Times New Roman" w:hAnsi="Arial" w:cs="Arial"/>
+          <w:color w:val="222222"/>
+          <w:sz w:val="19"/>
+          <w:szCs w:val="19"/>
+        </w:rPr>
+      </w:pPr>
+      <w:r>
+        <w:rPr>
+          <w:rFonts w:ascii="Cambria" w:eastAsia="Times New Roman" w:hAnsi="Cambria" w:cs="Arial"/>
+          <w:color w:val="222222"/>
+          <w:sz w:val="24"/>
+          <w:szCs w:val="24"/>
+        </w:rPr>
+        <w:lastRenderedPageBreak/>
+        <w:t>4.</w:t>
+      </w:r>
+      <w:r>
+        <w:rPr>
+          <w:rFonts w:ascii="Times New Roman" w:eastAsia="Times New Roman" w:hAnsi="Times New Roman" w:cs="Times New Roman"/>
+          <w:color w:val="222222"/>
+          <w:sz w:val="14"/>
+          <w:szCs w:val="14"/>
+        </w:rPr>
+        <w:t>     </w:t>
+      </w:r>
+      <w:r>
+        <w:rPr>
+          <w:rFonts w:ascii="Cambria" w:eastAsia="Times New Roman" w:hAnsi="Cambria" w:cs="Arial"/>
+          <w:b/>
+          <w:bCs/>
+          <w:color w:val="222222"/>
+          <w:sz w:val="24"/>
+          <w:szCs w:val="24"/>
+        </w:rPr>
+        <w:t>Cell phone number:</w:t>
+      </w:r>
+    </w:p>
+    <w:p>
+      <w:pPr>
+        <w:shd w:val="clear" w:color="auto" w:fill="FFFFFF"/>
+        <w:spacing w:after="0" w:line="240" w:lineRule="auto"/>
+        <w:ind w:left="757"/>
+        <w:rPr>
+          <w:rFonts w:ascii="Arial" w:eastAsia="Times New Roman" w:hAnsi="Arial" w:cs="Arial"/>
+          <w:color w:val="222222"/>
+          <w:sz w:val="19"/>
+          <w:szCs w:val="19"/>
+        </w:rPr>
+      </w:pPr>
+      <w:r>
+        <w:rPr>
+          <w:rFonts w:ascii="Cambria" w:eastAsia="Times New Roman" w:hAnsi="Cambria" w:cs="Arial"/>
+          <w:color w:val="222222"/>
+          <w:sz w:val="24"/>
+          <w:szCs w:val="24"/>
+        </w:rPr>
+        <w:t>5.</w:t>
+      </w:r>
+      <w:r>
+        <w:rPr>
+          <w:rFonts w:ascii="Times New Roman" w:eastAsia="Times New Roman" w:hAnsi="Times New Roman" w:cs="Times New Roman"/>
+          <w:color w:val="222222"/>
+          <w:sz w:val="14"/>
+          <w:szCs w:val="14"/>
+        </w:rPr>
+        <w:t>     </w:t>
+      </w:r>
+      <w:r>
+        <w:rPr>
+          <w:rFonts w:ascii="Cambria" w:eastAsia="Times New Roman" w:hAnsi="Cambria" w:cs="Arial"/>
+          <w:b/>
+          <w:bCs/>
+          <w:color w:val="222222"/>
+          <w:sz w:val="24"/>
+          <w:szCs w:val="24"/>
+        </w:rPr>
+        <w:t>Preferred departure city with date and time/return time</w:t>
+      </w:r>
+      <w:r>
+        <w:rPr>
+          <w:rFonts w:ascii="Cambria" w:eastAsia="Times New Roman" w:hAnsi="Cambria" w:cs="Arial"/>
+          <w:color w:val="222222"/>
+          <w:sz w:val="24"/>
+          <w:szCs w:val="24"/>
+        </w:rPr>
+        <w:t>:</w:t>
+      </w:r>
+    </w:p>
+    <w:p/>
     <w:p>
       <w:pPr>
         <w:rPr>
@@ -2937,6 +4490,95 @@
     </w:lvl>
   </w:abstractNum>
   <w:abstractNum w:abstractNumId="6" w15:restartNumberingAfterBreak="0">
+    <w:nsid w:val="3D675362"/>
+    <w:multiLevelType w:val="hybridMultilevel"/>
+    <w:tmpl w:val="169CCA9E"/>
+    <w:lvl w:ilvl="0" w:tplc="DBF83B6E">
+      <w:start w:val="1"/>
+      <w:numFmt w:val="decimal"/>
+      <w:lvlText w:val="%1."/>
+      <w:lvlJc w:val="left"/>
+      <w:pPr>
+        <w:ind w:left="720" w:hanging="360"/>
+      </w:pPr>
+      <w:rPr>
+        <w:rFonts w:hint="default"/>
+      </w:rPr>
+    </w:lvl>
+    <w:lvl w:ilvl="1" w:tplc="04090019">
+      <w:start w:val="1"/>
+      <w:numFmt w:val="lowerLetter"/>
+      <w:lvlText w:val="%2."/>
+      <w:lvlJc w:val="left"/>
+      <w:pPr>
+        <w:ind w:left="1440" w:hanging="360"/>
+      </w:pPr>
+    </w:lvl>
+    <w:lvl w:ilvl="2" w:tplc="0409001B">
+      <w:start w:val="1"/>
+      <w:numFmt w:val="lowerRoman"/>
+      <w:lvlText w:val="%3."/>
+      <w:lvlJc w:val="right"/>
+      <w:pPr>
+        <w:ind w:left="2160" w:hanging="180"/>
+      </w:pPr>
+    </w:lvl>
+    <w:lvl w:ilvl="3" w:tplc="0409000F" w:tentative="1">
+      <w:start w:val="1"/>
+      <w:numFmt w:val="decimal"/>
+      <w:lvlText w:val="%4."/>
+      <w:lvlJc w:val="left"/>
+      <w:pPr>
+        <w:ind w:left="2880" w:hanging="360"/>
+      </w:pPr>
+    </w:lvl>
+    <w:lvl w:ilvl="4" w:tplc="04090019" w:tentative="1">
+      <w:start w:val="1"/>
+      <w:numFmt w:val="lowerLetter"/>
+      <w:lvlText w:val="%5."/>
+      <w:lvlJc w:val="left"/>
+      <w:pPr>
+        <w:ind w:left="3600" w:hanging="360"/>
+      </w:pPr>
+    </w:lvl>
+    <w:lvl w:ilvl="5" w:tplc="0409001B" w:tentative="1">
+      <w:start w:val="1"/>
+      <w:numFmt w:val="lowerRoman"/>
+      <w:lvlText w:val="%6."/>
+      <w:lvlJc w:val="right"/>
+      <w:pPr>
+        <w:ind w:left="4320" w:hanging="180"/>
+      </w:pPr>
+    </w:lvl>
+    <w:lvl w:ilvl="6" w:tplc="0409000F" w:tentative="1">
+      <w:start w:val="1"/>
+      <w:numFmt w:val="decimal"/>
+      <w:lvlText w:val="%7."/>
+      <w:lvlJc w:val="left"/>
+      <w:pPr>
+        <w:ind w:left="5040" w:hanging="360"/>
+      </w:pPr>
+    </w:lvl>
+    <w:lvl w:ilvl="7" w:tplc="04090019" w:tentative="1">
+      <w:start w:val="1"/>
+      <w:numFmt w:val="lowerLetter"/>
+      <w:lvlText w:val="%8."/>
+      <w:lvlJc w:val="left"/>
+      <w:pPr>
+        <w:ind w:left="5760" w:hanging="360"/>
+      </w:pPr>
+    </w:lvl>
+    <w:lvl w:ilvl="8" w:tplc="0409001B" w:tentative="1">
+      <w:start w:val="1"/>
+      <w:numFmt w:val="lowerRoman"/>
+      <w:lvlText w:val="%9."/>
+      <w:lvlJc w:val="right"/>
+      <w:pPr>
+        <w:ind w:left="6480" w:hanging="180"/>
+      </w:pPr>
+    </w:lvl>
+  </w:abstractNum>
+  <w:abstractNum w:abstractNumId="7" w15:restartNumberingAfterBreak="0">
     <w:nsid w:val="3E7E1A82"/>
     <w:multiLevelType w:val="hybridMultilevel"/>
     <w:tmpl w:val="4E6A95DC"/>
@@ -3049,7 +4691,7 @@
       </w:rPr>
     </w:lvl>
   </w:abstractNum>
-  <w:abstractNum w:abstractNumId="7" w15:restartNumberingAfterBreak="0">
+  <w:abstractNum w:abstractNumId="8" w15:restartNumberingAfterBreak="0">
     <w:nsid w:val="41B32075"/>
     <w:multiLevelType w:val="hybridMultilevel"/>
     <w:tmpl w:val="ABC8A83E"/>
@@ -3141,7 +4783,7 @@
       </w:pPr>
     </w:lvl>
   </w:abstractNum>
-  <w:abstractNum w:abstractNumId="8" w15:restartNumberingAfterBreak="0">
+  <w:abstractNum w:abstractNumId="9" w15:restartNumberingAfterBreak="0">
     <w:nsid w:val="44D8526E"/>
     <w:multiLevelType w:val="hybridMultilevel"/>
     <w:tmpl w:val="8FE6DF76"/>
@@ -3234,7 +4876,7 @@
       </w:pPr>
     </w:lvl>
   </w:abstractNum>
-  <w:abstractNum w:abstractNumId="9" w15:restartNumberingAfterBreak="0">
+  <w:abstractNum w:abstractNumId="10" w15:restartNumberingAfterBreak="0">
     <w:nsid w:val="58852CF4"/>
     <w:multiLevelType w:val="hybridMultilevel"/>
     <w:tmpl w:val="BB96DDC6"/>
@@ -3278,6 +4920,100 @@
       </w:pPr>
     </w:lvl>
     <w:lvl w:ilvl="4" w:tplc="04090019" w:tentative="1">
+      <w:start w:val="1"/>
+      <w:numFmt w:val="lowerLetter"/>
+      <w:lvlText w:val="%5."/>
+      <w:lvlJc w:val="left"/>
+      <w:pPr>
+        <w:ind w:left="3600" w:hanging="360"/>
+      </w:pPr>
+    </w:lvl>
+    <w:lvl w:ilvl="5" w:tplc="0409001B" w:tentative="1">
+      <w:start w:val="1"/>
+      <w:numFmt w:val="lowerRoman"/>
+      <w:lvlText w:val="%6."/>
+      <w:lvlJc w:val="right"/>
+      <w:pPr>
+        <w:ind w:left="4320" w:hanging="180"/>
+      </w:pPr>
+    </w:lvl>
+    <w:lvl w:ilvl="6" w:tplc="0409000F" w:tentative="1">
+      <w:start w:val="1"/>
+      <w:numFmt w:val="decimal"/>
+      <w:lvlText w:val="%7."/>
+      <w:lvlJc w:val="left"/>
+      <w:pPr>
+        <w:ind w:left="5040" w:hanging="360"/>
+      </w:pPr>
+    </w:lvl>
+    <w:lvl w:ilvl="7" w:tplc="04090019" w:tentative="1">
+      <w:start w:val="1"/>
+      <w:numFmt w:val="lowerLetter"/>
+      <w:lvlText w:val="%8."/>
+      <w:lvlJc w:val="left"/>
+      <w:pPr>
+        <w:ind w:left="5760" w:hanging="360"/>
+      </w:pPr>
+    </w:lvl>
+    <w:lvl w:ilvl="8" w:tplc="0409001B" w:tentative="1">
+      <w:start w:val="1"/>
+      <w:numFmt w:val="lowerRoman"/>
+      <w:lvlText w:val="%9."/>
+      <w:lvlJc w:val="right"/>
+      <w:pPr>
+        <w:ind w:left="6480" w:hanging="180"/>
+      </w:pPr>
+    </w:lvl>
+  </w:abstractNum>
+  <w:abstractNum w:abstractNumId="11" w15:restartNumberingAfterBreak="0">
+    <w:nsid w:val="58EC25A0"/>
+    <w:multiLevelType w:val="hybridMultilevel"/>
+    <w:tmpl w:val="9FE49F3A"/>
+    <w:lvl w:ilvl="0" w:tplc="9D8EBF3A">
+      <w:start w:val="1"/>
+      <w:numFmt w:val="decimal"/>
+      <w:lvlText w:val="%1."/>
+      <w:lvlJc w:val="left"/>
+      <w:pPr>
+        <w:ind w:left="720" w:hanging="360"/>
+      </w:pPr>
+      <w:rPr>
+        <w:rFonts w:hint="default"/>
+        <w:b w:val="0"/>
+      </w:rPr>
+    </w:lvl>
+    <w:lvl w:ilvl="1" w:tplc="04090019">
+      <w:start w:val="1"/>
+      <w:numFmt w:val="lowerLetter"/>
+      <w:lvlText w:val="%2."/>
+      <w:lvlJc w:val="left"/>
+      <w:pPr>
+        <w:ind w:left="1440" w:hanging="360"/>
+      </w:pPr>
+    </w:lvl>
+    <w:lvl w:ilvl="2" w:tplc="0409001B">
+      <w:start w:val="1"/>
+      <w:numFmt w:val="lowerRoman"/>
+      <w:lvlText w:val="%3."/>
+      <w:lvlJc w:val="right"/>
+      <w:pPr>
+        <w:ind w:left="2160" w:hanging="180"/>
+      </w:pPr>
+    </w:lvl>
+    <w:lvl w:ilvl="3" w:tplc="FAE0ED94">
+      <w:start w:val="1"/>
+      <w:numFmt w:val="decimal"/>
+      <w:lvlText w:val="%4."/>
+      <w:lvlJc w:val="left"/>
+      <w:pPr>
+        <w:ind w:left="2880" w:hanging="360"/>
+      </w:pPr>
+      <w:rPr>
+        <w:rFonts w:hint="default"/>
+        <w:b w:val="0"/>
+      </w:rPr>
+    </w:lvl>
+    <w:lvl w:ilvl="4" w:tplc="04090019">
       <w:start w:val="1"/>
       <w:numFmt w:val="lowerLetter"/>
       <w:lvlText w:val="%5."/>
@@ -3327,16 +5063,16 @@
     <w:abstractNumId w:val="2"/>
   </w:num>
   <w:num w:numId="2">
-    <w:abstractNumId w:val="7"/>
+    <w:abstractNumId w:val="8"/>
   </w:num>
   <w:num w:numId="3">
     <w:abstractNumId w:val="4"/>
   </w:num>
   <w:num w:numId="4">
-    <w:abstractNumId w:val="9"/>
+    <w:abstractNumId w:val="10"/>
   </w:num>
   <w:num w:numId="5">
-    <w:abstractNumId w:val="8"/>
+    <w:abstractNumId w:val="9"/>
   </w:num>
   <w:num w:numId="6">
     <w:abstractNumId w:val="5"/>
@@ -3351,6 +5087,12 @@
     <w:abstractNumId w:val="3"/>
   </w:num>
   <w:num w:numId="10">
+    <w:abstractNumId w:val="7"/>
+  </w:num>
+  <w:num w:numId="11">
+    <w:abstractNumId w:val="11"/>
+  </w:num>
+  <w:num w:numId="12">
     <w:abstractNumId w:val="6"/>
   </w:num>
 </w:numbering>
@@ -3948,7 +5690,6 @@
   <w:style w:type="character" w:default="1" w:styleId="DefaultParagraphFont">
     <w:name w:val="Default Paragraph Font"/>
     <w:uiPriority w:val="1"/>
-    <w:semiHidden/>
     <w:unhideWhenUsed/>
   </w:style>
   <w:style w:type="table" w:default="1" w:styleId="TableNormal">
@@ -4118,6 +5859,17 @@
     <w:name w:val="il"/>
     <w:basedOn w:val="DefaultParagraphFont"/>
     <w:rsid w:val="00B21C18"/>
+  </w:style>
+  <w:style w:type="character" w:styleId="Hyperlink">
+    <w:name w:val="Hyperlink"/>
+    <w:basedOn w:val="DefaultParagraphFont"/>
+    <w:uiPriority w:val="99"/>
+    <w:unhideWhenUsed/>
+    <w:rsid w:val="00741E58"/>
+    <w:rPr>
+      <w:color w:val="0563C1" w:themeColor="hyperlink"/>
+      <w:u w:val="single"/>
+    </w:rPr>
   </w:style>
 </w:styles>
 </file>

</xml_diff>